<commit_message>
Diagrama de modulos de Security_API
</commit_message>
<xml_diff>
--- a/Documentacion.docx
+++ b/Documentacion.docx
@@ -22554,18 +22554,237 @@
         <w:pStyle w:val="Cuerpodetexto"/>
         <w:spacing w:before="0" w:after="140"/>
         <w:rPr>
-          <w:b/>
-          <w:b/>
-          <w:bCs/>
-        </w:rPr>
-      </w:pPr>
-      <w:r>
-        <w:rPr>
           <w:rFonts w:ascii="Ubutnu" w:hAnsi="Ubutnu"/>
           <w:b w:val="false"/>
-          <w:bCs w:val="false"/>
-        </w:rPr>
-        <w:t>Diagrama de procesos de la clase InitialDataInsertions:</w:t>
+          <w:b w:val="false"/>
+          <w:bCs w:val="false"/>
+        </w:rPr>
+      </w:pPr>
+      <w:r>
+        <w:rPr>
+          <w:rFonts w:ascii="Ubutnu" w:hAnsi="Ubutnu"/>
+          <w:b w:val="false"/>
+          <w:bCs w:val="false"/>
+        </w:rPr>
+      </w:r>
+    </w:p>
+    <w:p>
+      <w:pPr>
+        <w:pStyle w:val="Cuerpodetexto"/>
+        <w:spacing w:before="0" w:after="140"/>
+        <w:rPr>
+          <w:b/>
+          <w:b/>
+          <w:bCs/>
+        </w:rPr>
+      </w:pPr>
+      <w:bookmarkStart w:id="4" w:name="__DdeLink__1389_2045007472"/>
+      <w:r>
+        <w:rPr>
+          <w:rFonts w:ascii="Ubutnu" w:hAnsi="Ubutnu"/>
+          <w:b/>
+          <w:bCs/>
+        </w:rPr>
+        <w:t>2.3.1.2 CovidDAO</w:t>
+      </w:r>
+      <w:bookmarkEnd w:id="4"/>
+    </w:p>
+    <w:p>
+      <w:pPr>
+        <w:pStyle w:val="Cuerpodetexto"/>
+        <w:spacing w:before="0" w:after="140"/>
+        <w:rPr>
+          <w:rFonts w:ascii="Ubutnu" w:hAnsi="Ubutnu"/>
+        </w:rPr>
+      </w:pPr>
+      <w:r>
+        <w:rPr>
+          <w:rFonts w:ascii="Ubutnu" w:hAnsi="Ubutnu"/>
+        </w:rPr>
+      </w:r>
+    </w:p>
+    <w:p>
+      <w:pPr>
+        <w:pStyle w:val="Cuerpodetexto"/>
+        <w:spacing w:before="0" w:after="140"/>
+        <w:rPr>
+          <w:b/>
+          <w:b/>
+          <w:bCs/>
+        </w:rPr>
+      </w:pPr>
+      <w:r>
+        <w:rPr>
+          <w:rFonts w:ascii="Ubutnu" w:hAnsi="Ubutnu"/>
+          <w:b/>
+          <w:bCs/>
+        </w:rPr>
+        <w:tab/>
+        <w:t>&lt;&lt;</w:t>
+      </w:r>
+      <w:r>
+        <w:rPr>
+          <w:rFonts w:ascii="Ubutnu" w:hAnsi="Ubutnu"/>
+          <w:b w:val="false"/>
+          <w:bCs w:val="false"/>
+        </w:rPr>
+        <w:t xml:space="preserve">Data Access Object&gt;&gt; por sus siglas en inglés. Se trata de un objeto cuya responsabilidad es gestionar el acceso a los datos de la aplicación. Como clase abstracta facilitará el cambio de proveedor y medio de datos dentro de la aplicación pues, en caso de producirse uno o varios cambios simplemente será necesario reimplementar este objeto sin necesidad de modificar el resto de la aplicación. </w:t>
+      </w:r>
+    </w:p>
+    <w:p>
+      <w:pPr>
+        <w:pStyle w:val="Cuerpodetexto"/>
+        <w:spacing w:before="0" w:after="140"/>
+        <w:rPr>
+          <w:rFonts w:ascii="Ubutnu" w:hAnsi="Ubutnu"/>
+          <w:b w:val="false"/>
+          <w:b w:val="false"/>
+          <w:bCs w:val="false"/>
+        </w:rPr>
+      </w:pPr>
+      <w:r>
+        <w:rPr>
+          <w:rFonts w:ascii="Ubutnu" w:hAnsi="Ubutnu"/>
+          <w:b w:val="false"/>
+          <w:bCs w:val="false"/>
+        </w:rPr>
+      </w:r>
+    </w:p>
+    <w:p>
+      <w:pPr>
+        <w:pStyle w:val="Cuerpodetexto"/>
+        <w:spacing w:before="0" w:after="140"/>
+        <w:rPr>
+          <w:b/>
+          <w:b/>
+          <w:bCs/>
+        </w:rPr>
+      </w:pPr>
+      <w:r>
+        <w:rPr>
+          <w:rFonts w:ascii="Ubutnu" w:hAnsi="Ubutnu"/>
+          <w:b w:val="false"/>
+          <w:bCs w:val="false"/>
+        </w:rPr>
+        <w:tab/>
+        <w:t xml:space="preserve">La de este API se trata de una implementación por composición. La clase abstracta define todos los métodos a emplear que serán adoptados por diferentes interfaces con el objetivo de distinguir entre las operaciones de conexión, creación, inserción y selección de datos. </w:t>
+      </w:r>
+    </w:p>
+    <w:p>
+      <w:pPr>
+        <w:pStyle w:val="Cuerpodetexto"/>
+        <w:spacing w:before="0" w:after="140"/>
+        <w:rPr>
+          <w:rFonts w:ascii="Ubutnu" w:hAnsi="Ubutnu"/>
+          <w:b w:val="false"/>
+          <w:b w:val="false"/>
+          <w:bCs w:val="false"/>
+        </w:rPr>
+      </w:pPr>
+      <w:r>
+        <w:rPr>
+          <w:rFonts w:ascii="Ubutnu" w:hAnsi="Ubutnu"/>
+          <w:b w:val="false"/>
+          <w:bCs w:val="false"/>
+        </w:rPr>
+      </w:r>
+    </w:p>
+    <w:p>
+      <w:pPr>
+        <w:pStyle w:val="Cuerpodetexto"/>
+        <w:spacing w:before="0" w:after="140"/>
+        <w:rPr>
+          <w:b/>
+          <w:b/>
+          <w:bCs/>
+        </w:rPr>
+      </w:pPr>
+      <w:r>
+        <w:rPr>
+          <w:rFonts w:ascii="Ubutnu" w:hAnsi="Ubutnu"/>
+          <w:b w:val="false"/>
+          <w:bCs w:val="false"/>
+        </w:rPr>
+        <w:tab/>
+        <w:t xml:space="preserve">Cada interfaz resultado del proceso de disgregación la implementará un objeto propio para cada servidor externo de base de datos y operación y serán estos objetos los que compondrán una clase que implementará todos los métodos abstractos de la clase general. </w:t>
+      </w:r>
+    </w:p>
+    <w:p>
+      <w:pPr>
+        <w:pStyle w:val="Cuerpodetexto"/>
+        <w:spacing w:before="0" w:after="140"/>
+        <w:rPr>
+          <w:rFonts w:ascii="Ubutnu" w:hAnsi="Ubutnu"/>
+          <w:b w:val="false"/>
+          <w:b w:val="false"/>
+          <w:bCs w:val="false"/>
+        </w:rPr>
+      </w:pPr>
+      <w:r>
+        <w:rPr>
+          <w:rFonts w:ascii="Ubutnu" w:hAnsi="Ubutnu"/>
+          <w:b w:val="false"/>
+          <w:bCs w:val="false"/>
+        </w:rPr>
+      </w:r>
+    </w:p>
+    <w:p>
+      <w:pPr>
+        <w:pStyle w:val="Cuerpodetexto"/>
+        <w:spacing w:before="0" w:after="140"/>
+        <w:rPr>
+          <w:b/>
+          <w:b/>
+          <w:bCs/>
+        </w:rPr>
+      </w:pPr>
+      <w:r>
+        <w:rPr>
+          <w:rFonts w:ascii="Ubutnu" w:hAnsi="Ubutnu"/>
+          <w:b w:val="false"/>
+          <w:bCs w:val="false"/>
+        </w:rPr>
+        <w:tab/>
+        <w:t>El resultado será una clase mayor con métodos heredados de otra clase abstracta padre que será tratada como esa clase de la que hereda dentro de la aplicación. Así, únicamente sería necesaria la modificación de las instanciaciones de la misma, no su manipulación.</w:t>
+      </w:r>
+    </w:p>
+    <w:p>
+      <w:pPr>
+        <w:pStyle w:val="Cuerpodetexto"/>
+        <w:spacing w:before="0" w:after="140"/>
+        <w:rPr>
+          <w:rFonts w:ascii="Ubutnu" w:hAnsi="Ubutnu"/>
+          <w:b w:val="false"/>
+          <w:b w:val="false"/>
+          <w:bCs w:val="false"/>
+        </w:rPr>
+      </w:pPr>
+      <w:r>
+        <w:rPr>
+          <w:rFonts w:ascii="Ubutnu" w:hAnsi="Ubutnu"/>
+          <w:b w:val="false"/>
+          <w:bCs w:val="false"/>
+        </w:rPr>
+      </w:r>
+    </w:p>
+    <w:p>
+      <w:pPr>
+        <w:pStyle w:val="Cuerpodetexto"/>
+        <w:spacing w:before="0" w:after="140"/>
+        <w:rPr>
+          <w:b/>
+          <w:b/>
+          <w:bCs/>
+        </w:rPr>
+      </w:pPr>
+      <w:r>
+        <w:rPr>
+          <w:rFonts w:ascii="Ubutnu" w:hAnsi="Ubutnu"/>
+          <w:b w:val="false"/>
+          <w:bCs w:val="false"/>
+        </w:rPr>
+        <w:tab/>
+        <w:t>Como se trata de una implementación base no se han usado patrones auxiliares como el de la Factoría que obligaría a generar la clase de objeto esperada dentro de un único gestor por lo que la modificación del servidor de acceso a datos se simplificaría notablemente. No obstante, el requisito indispensable mínimo para que su implementación tuviese sentido no se cumple ya que únicamente se ha contemplado un proveedor de acceso a datos.</w:t>
       </w:r>
     </w:p>
     <w:p>
@@ -22606,346 +22825,6 @@
         </w:rPr>
         <w:drawing>
           <wp:anchor behindDoc="0" distT="0" distB="0" distL="0" distR="0" simplePos="0" locked="0" layoutInCell="1" allowOverlap="1" relativeHeight="6">
-            <wp:simplePos x="0" y="0"/>
-            <wp:positionH relativeFrom="column">
-              <wp:align>center</wp:align>
-            </wp:positionH>
-            <wp:positionV relativeFrom="paragraph">
-              <wp:posOffset>635</wp:posOffset>
-            </wp:positionV>
-            <wp:extent cx="6120130" cy="5696585"/>
-            <wp:effectExtent l="0" t="0" r="0" b="0"/>
-            <wp:wrapSquare wrapText="largest"/>
-            <wp:docPr id="5" name="Imagen5" descr=""/>
-            <wp:cNvGraphicFramePr>
-              <a:graphicFrameLocks xmlns:a="http://schemas.openxmlformats.org/drawingml/2006/main" noChangeAspect="1"/>
-            </wp:cNvGraphicFramePr>
-            <a:graphic xmlns:a="http://schemas.openxmlformats.org/drawingml/2006/main">
-              <a:graphicData uri="http://schemas.openxmlformats.org/drawingml/2006/picture">
-                <pic:pic xmlns:pic="http://schemas.openxmlformats.org/drawingml/2006/picture">
-                  <pic:nvPicPr>
-                    <pic:cNvPr id="5" name="Imagen5" descr=""/>
-                    <pic:cNvPicPr>
-                      <a:picLocks noChangeAspect="1" noChangeArrowheads="1"/>
-                    </pic:cNvPicPr>
-                  </pic:nvPicPr>
-                  <pic:blipFill>
-                    <a:blip r:embed="rId16"/>
-                    <a:stretch>
-                      <a:fillRect/>
-                    </a:stretch>
-                  </pic:blipFill>
-                  <pic:spPr bwMode="auto">
-                    <a:xfrm>
-                      <a:off x="0" y="0"/>
-                      <a:ext cx="6120130" cy="5696585"/>
-                    </a:xfrm>
-                    <a:prstGeom prst="rect">
-                      <a:avLst/>
-                    </a:prstGeom>
-                  </pic:spPr>
-                </pic:pic>
-              </a:graphicData>
-            </a:graphic>
-          </wp:anchor>
-        </w:drawing>
-      </w:r>
-    </w:p>
-    <w:p>
-      <w:pPr>
-        <w:pStyle w:val="Cuerpodetexto"/>
-        <w:spacing w:before="0" w:after="140"/>
-        <w:rPr>
-          <w:rFonts w:ascii="Ubutnu" w:hAnsi="Ubutnu"/>
-          <w:b w:val="false"/>
-          <w:b w:val="false"/>
-          <w:bCs w:val="false"/>
-        </w:rPr>
-      </w:pPr>
-      <w:r>
-        <w:rPr>
-          <w:rFonts w:ascii="Ubutnu" w:hAnsi="Ubutnu"/>
-          <w:b w:val="false"/>
-          <w:bCs w:val="false"/>
-        </w:rPr>
-      </w:r>
-    </w:p>
-    <w:p>
-      <w:pPr>
-        <w:pStyle w:val="Cuerpodetexto"/>
-        <w:spacing w:before="0" w:after="140"/>
-        <w:rPr>
-          <w:rFonts w:ascii="Ubutnu" w:hAnsi="Ubutnu"/>
-          <w:b w:val="false"/>
-          <w:b w:val="false"/>
-          <w:bCs w:val="false"/>
-        </w:rPr>
-      </w:pPr>
-      <w:r>
-        <w:rPr>
-          <w:rFonts w:ascii="Ubutnu" w:hAnsi="Ubutnu"/>
-          <w:b w:val="false"/>
-          <w:bCs w:val="false"/>
-        </w:rPr>
-      </w:r>
-    </w:p>
-    <w:p>
-      <w:pPr>
-        <w:pStyle w:val="Cuerpodetexto"/>
-        <w:spacing w:before="0" w:after="140"/>
-        <w:rPr>
-          <w:b/>
-          <w:b/>
-          <w:bCs/>
-        </w:rPr>
-      </w:pPr>
-      <w:bookmarkStart w:id="4" w:name="__DdeLink__1389_2045007472"/>
-      <w:r>
-        <w:rPr>
-          <w:rFonts w:ascii="Ubutnu" w:hAnsi="Ubutnu"/>
-          <w:b/>
-          <w:bCs/>
-        </w:rPr>
-        <w:t>2.3.1.2 CovidDAO</w:t>
-      </w:r>
-      <w:bookmarkEnd w:id="4"/>
-    </w:p>
-    <w:p>
-      <w:pPr>
-        <w:pStyle w:val="Cuerpodetexto"/>
-        <w:spacing w:before="0" w:after="140"/>
-        <w:rPr>
-          <w:rFonts w:ascii="Ubutnu" w:hAnsi="Ubutnu"/>
-        </w:rPr>
-      </w:pPr>
-      <w:r>
-        <w:rPr>
-          <w:rFonts w:ascii="Ubutnu" w:hAnsi="Ubutnu"/>
-        </w:rPr>
-      </w:r>
-    </w:p>
-    <w:p>
-      <w:pPr>
-        <w:pStyle w:val="Cuerpodetexto"/>
-        <w:spacing w:before="0" w:after="140"/>
-        <w:rPr>
-          <w:b/>
-          <w:b/>
-          <w:bCs/>
-        </w:rPr>
-      </w:pPr>
-      <w:r>
-        <w:rPr>
-          <w:rFonts w:ascii="Ubutnu" w:hAnsi="Ubutnu"/>
-          <w:b/>
-          <w:bCs/>
-        </w:rPr>
-        <w:tab/>
-        <w:t>&lt;&lt;</w:t>
-      </w:r>
-      <w:r>
-        <w:rPr>
-          <w:rFonts w:ascii="Ubutnu" w:hAnsi="Ubutnu"/>
-          <w:b w:val="false"/>
-          <w:bCs w:val="false"/>
-        </w:rPr>
-        <w:t xml:space="preserve">Data Access Object&gt;&gt; por sus siglas en inglés. Se trata de un objeto cuya responsabilidad es gestionar el acceso a los datos de la aplicación. Como clase abstracta facilitará el cambio de proveedor y medio de datos dentro de la aplicación pues, en caso de producirse uno o varios cambios simplemente será necesario reimplementar este objeto sin necesidad de modificar el resto de la aplicación. </w:t>
-      </w:r>
-    </w:p>
-    <w:p>
-      <w:pPr>
-        <w:pStyle w:val="Cuerpodetexto"/>
-        <w:spacing w:before="0" w:after="140"/>
-        <w:rPr>
-          <w:rFonts w:ascii="Ubutnu" w:hAnsi="Ubutnu"/>
-          <w:b w:val="false"/>
-          <w:b w:val="false"/>
-          <w:bCs w:val="false"/>
-        </w:rPr>
-      </w:pPr>
-      <w:r>
-        <w:rPr>
-          <w:rFonts w:ascii="Ubutnu" w:hAnsi="Ubutnu"/>
-          <w:b w:val="false"/>
-          <w:bCs w:val="false"/>
-        </w:rPr>
-      </w:r>
-    </w:p>
-    <w:p>
-      <w:pPr>
-        <w:pStyle w:val="Cuerpodetexto"/>
-        <w:spacing w:before="0" w:after="140"/>
-        <w:rPr>
-          <w:b/>
-          <w:b/>
-          <w:bCs/>
-        </w:rPr>
-      </w:pPr>
-      <w:r>
-        <w:rPr>
-          <w:rFonts w:ascii="Ubutnu" w:hAnsi="Ubutnu"/>
-          <w:b w:val="false"/>
-          <w:bCs w:val="false"/>
-        </w:rPr>
-        <w:tab/>
-        <w:t xml:space="preserve">La de este API se trata de una implementación por composición. La clase abstracta define todos los métodos a emplear que serán adoptados por diferentes interfaces con el objetivo de distinguir entre las operaciones de conexión, creación, inserción y selección de datos. </w:t>
-      </w:r>
-    </w:p>
-    <w:p>
-      <w:pPr>
-        <w:pStyle w:val="Cuerpodetexto"/>
-        <w:spacing w:before="0" w:after="140"/>
-        <w:rPr>
-          <w:rFonts w:ascii="Ubutnu" w:hAnsi="Ubutnu"/>
-          <w:b w:val="false"/>
-          <w:b w:val="false"/>
-          <w:bCs w:val="false"/>
-        </w:rPr>
-      </w:pPr>
-      <w:r>
-        <w:rPr>
-          <w:rFonts w:ascii="Ubutnu" w:hAnsi="Ubutnu"/>
-          <w:b w:val="false"/>
-          <w:bCs w:val="false"/>
-        </w:rPr>
-      </w:r>
-    </w:p>
-    <w:p>
-      <w:pPr>
-        <w:pStyle w:val="Cuerpodetexto"/>
-        <w:spacing w:before="0" w:after="140"/>
-        <w:rPr>
-          <w:b/>
-          <w:b/>
-          <w:bCs/>
-        </w:rPr>
-      </w:pPr>
-      <w:r>
-        <w:rPr>
-          <w:rFonts w:ascii="Ubutnu" w:hAnsi="Ubutnu"/>
-          <w:b w:val="false"/>
-          <w:bCs w:val="false"/>
-        </w:rPr>
-        <w:tab/>
-        <w:t xml:space="preserve">Cada interfaz resultado del proceso de disgregación la implementará un objeto propio para cada servidor externo de base de datos y operación y serán estos objetos los que compondrán una clase que implementará todos los métodos abstractos de la clase general. </w:t>
-      </w:r>
-    </w:p>
-    <w:p>
-      <w:pPr>
-        <w:pStyle w:val="Cuerpodetexto"/>
-        <w:spacing w:before="0" w:after="140"/>
-        <w:rPr>
-          <w:rFonts w:ascii="Ubutnu" w:hAnsi="Ubutnu"/>
-          <w:b w:val="false"/>
-          <w:b w:val="false"/>
-          <w:bCs w:val="false"/>
-        </w:rPr>
-      </w:pPr>
-      <w:r>
-        <w:rPr>
-          <w:rFonts w:ascii="Ubutnu" w:hAnsi="Ubutnu"/>
-          <w:b w:val="false"/>
-          <w:bCs w:val="false"/>
-        </w:rPr>
-      </w:r>
-    </w:p>
-    <w:p>
-      <w:pPr>
-        <w:pStyle w:val="Cuerpodetexto"/>
-        <w:spacing w:before="0" w:after="140"/>
-        <w:rPr>
-          <w:b/>
-          <w:b/>
-          <w:bCs/>
-        </w:rPr>
-      </w:pPr>
-      <w:r>
-        <w:rPr>
-          <w:rFonts w:ascii="Ubutnu" w:hAnsi="Ubutnu"/>
-          <w:b w:val="false"/>
-          <w:bCs w:val="false"/>
-        </w:rPr>
-        <w:tab/>
-        <w:t>El resultado será una clase mayor con métodos heredados de otra clase abstracta padre que será tratada como esa clase de la que hereda dentro de la aplicación. Así, únicamente sería necesaria la modificación de las instanciaciones de la misma, no su manipulación.</w:t>
-      </w:r>
-    </w:p>
-    <w:p>
-      <w:pPr>
-        <w:pStyle w:val="Cuerpodetexto"/>
-        <w:spacing w:before="0" w:after="140"/>
-        <w:rPr>
-          <w:rFonts w:ascii="Ubutnu" w:hAnsi="Ubutnu"/>
-          <w:b w:val="false"/>
-          <w:b w:val="false"/>
-          <w:bCs w:val="false"/>
-        </w:rPr>
-      </w:pPr>
-      <w:r>
-        <w:rPr>
-          <w:rFonts w:ascii="Ubutnu" w:hAnsi="Ubutnu"/>
-          <w:b w:val="false"/>
-          <w:bCs w:val="false"/>
-        </w:rPr>
-      </w:r>
-    </w:p>
-    <w:p>
-      <w:pPr>
-        <w:pStyle w:val="Cuerpodetexto"/>
-        <w:spacing w:before="0" w:after="140"/>
-        <w:rPr>
-          <w:b/>
-          <w:b/>
-          <w:bCs/>
-        </w:rPr>
-      </w:pPr>
-      <w:r>
-        <w:rPr>
-          <w:rFonts w:ascii="Ubutnu" w:hAnsi="Ubutnu"/>
-          <w:b w:val="false"/>
-          <w:bCs w:val="false"/>
-        </w:rPr>
-        <w:tab/>
-        <w:t>Como se trata de una implementación base no se han usado patrones auxiliares como el de la Factoría que obligaría a generar la clase de objeto esperada dentro de un único gestor por lo que la modificación del servidor de acceso a datos se simplificaría notablemente. No obstante, el requisito indispensable mínimo para que su implementación tuviese sentido no se cumple ya que únicamente se ha contemplado un proveedor de acceso a datos.</w:t>
-      </w:r>
-    </w:p>
-    <w:p>
-      <w:pPr>
-        <w:pStyle w:val="Cuerpodetexto"/>
-        <w:spacing w:before="0" w:after="140"/>
-        <w:rPr>
-          <w:rFonts w:ascii="Ubutnu" w:hAnsi="Ubutnu"/>
-          <w:b w:val="false"/>
-          <w:b w:val="false"/>
-          <w:bCs w:val="false"/>
-        </w:rPr>
-      </w:pPr>
-      <w:r>
-        <w:rPr>
-          <w:rFonts w:ascii="Ubutnu" w:hAnsi="Ubutnu"/>
-          <w:b w:val="false"/>
-          <w:bCs w:val="false"/>
-        </w:rPr>
-      </w:r>
-    </w:p>
-    <w:p>
-      <w:pPr>
-        <w:pStyle w:val="Cuerpodetexto"/>
-        <w:spacing w:before="0" w:after="140"/>
-        <w:rPr>
-          <w:rFonts w:ascii="Ubutnu" w:hAnsi="Ubutnu"/>
-          <w:b w:val="false"/>
-          <w:b w:val="false"/>
-          <w:bCs w:val="false"/>
-        </w:rPr>
-      </w:pPr>
-      <w:r>
-        <w:rPr>
-          <w:rFonts w:ascii="Ubutnu" w:hAnsi="Ubutnu"/>
-          <w:b w:val="false"/>
-          <w:bCs w:val="false"/>
-        </w:rPr>
-        <w:drawing>
-          <wp:anchor behindDoc="0" distT="0" distB="0" distL="0" distR="0" simplePos="0" locked="0" layoutInCell="1" allowOverlap="1" relativeHeight="7">
             <wp:simplePos x="0" y="0"/>
             <wp:positionH relativeFrom="column">
               <wp:align>center</wp:align>
@@ -22956,7 +22835,7 @@
             <wp:extent cx="6926580" cy="5897880"/>
             <wp:effectExtent l="0" t="0" r="0" b="0"/>
             <wp:wrapSquare wrapText="largest"/>
-            <wp:docPr id="6" name="Imagen6" descr=""/>
+            <wp:docPr id="5" name="Imagen6" descr=""/>
             <wp:cNvGraphicFramePr>
               <a:graphicFrameLocks xmlns:a="http://schemas.openxmlformats.org/drawingml/2006/main" noChangeAspect="1"/>
             </wp:cNvGraphicFramePr>
@@ -22964,13 +22843,13 @@
               <a:graphicData uri="http://schemas.openxmlformats.org/drawingml/2006/picture">
                 <pic:pic xmlns:pic="http://schemas.openxmlformats.org/drawingml/2006/picture">
                   <pic:nvPicPr>
-                    <pic:cNvPr id="6" name="Imagen6" descr=""/>
+                    <pic:cNvPr id="5" name="Imagen6" descr=""/>
                     <pic:cNvPicPr>
                       <a:picLocks noChangeAspect="1" noChangeArrowheads="1"/>
                     </pic:cNvPicPr>
                   </pic:nvPicPr>
                   <pic:blipFill>
-                    <a:blip r:embed="rId17"/>
+                    <a:blip r:embed="rId16"/>
                     <a:stretch>
                       <a:fillRect/>
                     </a:stretch>
@@ -23470,7 +23349,11 @@
         </w:rPr>
       </w:pPr>
       <w:r>
-        <w:rPr/>
+        <w:rPr>
+          <w:rFonts w:ascii="Ubutnu" w:hAnsi="Ubutnu"/>
+          <w:b w:val="false"/>
+          <w:bCs w:val="false"/>
+        </w:rPr>
       </w:r>
     </w:p>
     <w:p>
@@ -23485,7 +23368,11 @@
         </w:rPr>
       </w:pPr>
       <w:r>
-        <w:rPr/>
+        <w:rPr>
+          <w:rFonts w:ascii="Ubutnu" w:hAnsi="Ubutnu"/>
+          <w:b w:val="false"/>
+          <w:bCs w:val="false"/>
+        </w:rPr>
       </w:r>
     </w:p>
     <w:p>
@@ -23493,14 +23380,18 @@
         <w:pStyle w:val="Cuerpodetexto"/>
         <w:spacing w:before="0" w:after="140"/>
         <w:rPr>
+          <w:b/>
+          <w:b/>
+          <w:bCs/>
+        </w:rPr>
+      </w:pPr>
+      <w:r>
+        <w:rPr>
           <w:rFonts w:ascii="Ubutnu" w:hAnsi="Ubutnu"/>
-          <w:b w:val="false"/>
-          <w:b w:val="false"/>
-          <w:bCs w:val="false"/>
-        </w:rPr>
-      </w:pPr>
-      <w:r>
-        <w:rPr/>
+          <w:b/>
+          <w:bCs/>
+        </w:rPr>
+        <w:t>- ICovidDataBaseInsert:</w:t>
       </w:r>
     </w:p>
     <w:p>
@@ -23509,69 +23400,11 @@
         <w:spacing w:before="0" w:after="140"/>
         <w:rPr>
           <w:rFonts w:ascii="Ubutnu" w:hAnsi="Ubutnu"/>
-          <w:b w:val="false"/>
-          <w:b w:val="false"/>
-          <w:bCs w:val="false"/>
-        </w:rPr>
-      </w:pPr>
-      <w:r>
-        <w:rPr/>
-      </w:r>
-    </w:p>
-    <w:p>
-      <w:pPr>
-        <w:pStyle w:val="Cuerpodetexto"/>
-        <w:spacing w:before="0" w:after="140"/>
+        </w:rPr>
+      </w:pPr>
+      <w:r>
         <w:rPr>
           <w:rFonts w:ascii="Ubutnu" w:hAnsi="Ubutnu"/>
-          <w:b w:val="false"/>
-          <w:b w:val="false"/>
-          <w:bCs w:val="false"/>
-        </w:rPr>
-      </w:pPr>
-      <w:r>
-        <w:rPr/>
-      </w:r>
-    </w:p>
-    <w:p>
-      <w:pPr>
-        <w:pStyle w:val="Cuerpodetexto"/>
-        <w:spacing w:before="0" w:after="140"/>
-        <w:rPr>
-          <w:b/>
-          <w:b/>
-          <w:bCs/>
-        </w:rPr>
-      </w:pPr>
-      <w:r>
-        <w:rPr>
-          <w:rFonts w:ascii="Ubutnu" w:hAnsi="Ubutnu"/>
-          <w:b/>
-          <w:bCs/>
-        </w:rPr>
-        <w:t xml:space="preserve">- </w:t>
-      </w:r>
-      <w:r>
-        <w:rPr>
-          <w:rFonts w:ascii="Ubutnu" w:hAnsi="Ubutnu"/>
-          <w:b/>
-          <w:bCs/>
-        </w:rPr>
-        <w:t>ICovidDataBaseInsert:</w:t>
-      </w:r>
-    </w:p>
-    <w:p>
-      <w:pPr>
-        <w:pStyle w:val="Cuerpodetexto"/>
-        <w:spacing w:before="0" w:after="140"/>
-        <w:rPr>
-          <w:rFonts w:ascii="Ubutnu" w:hAnsi="Ubutnu"/>
-        </w:rPr>
-      </w:pPr>
-      <w:r>
-        <w:rPr>
-          <w:b/>
-          <w:bCs/>
         </w:rPr>
       </w:r>
     </w:p>
@@ -23605,8 +23438,7 @@
       </w:pPr>
       <w:r>
         <w:rPr>
-          <w:b w:val="false"/>
-          <w:bCs w:val="false"/>
+          <w:rFonts w:ascii="Ubutnu" w:hAnsi="Ubutnu"/>
         </w:rPr>
       </w:r>
     </w:p>
@@ -23639,8 +23471,7 @@
       </w:pPr>
       <w:r>
         <w:rPr>
-          <w:b/>
-          <w:bCs/>
+          <w:rFonts w:ascii="Ubutnu" w:hAnsi="Ubutnu"/>
         </w:rPr>
       </w:r>
     </w:p>
@@ -23668,31 +23499,45 @@
           <w:b w:val="false"/>
           <w:bCs w:val="false"/>
         </w:rPr>
-        <w:t xml:space="preserve">Implementa la interfaz anterior </w:t>
-      </w:r>
-      <w:r>
+        <w:t>Implementa la interfaz anterior para la base de datos PostgreSQL. Requiere, para su funcionamiento, de un atributo conexión que gestione la misma con base de datos. Es capaz de, en base a los datos de entrada generar sus propias consultas a partir del uso de unas plantillas a las que tiene acceso y han sido preparadas, en formato JSON para su uso exclusivo.</w:t>
+      </w:r>
+    </w:p>
+    <w:p>
+      <w:pPr>
+        <w:pStyle w:val="Cuerpodetexto"/>
+        <w:spacing w:before="0" w:after="140"/>
         <w:rPr>
           <w:rFonts w:ascii="Ubutnu" w:hAnsi="Ubutnu"/>
           <w:b w:val="false"/>
-          <w:bCs w:val="false"/>
-        </w:rPr>
-        <w:t>para la base de datos PostgreSQL</w:t>
-      </w:r>
+          <w:b w:val="false"/>
+          <w:bCs w:val="false"/>
+        </w:rPr>
+      </w:pPr>
       <w:r>
         <w:rPr>
           <w:rFonts w:ascii="Ubutnu" w:hAnsi="Ubutnu"/>
           <w:b w:val="false"/>
           <w:bCs w:val="false"/>
         </w:rPr>
-        <w:t xml:space="preserve">. Requiere, para su funcionamiento, de un atributo conexión que gestione la misma con base de datos. Es capaz de, en base a los datos de entrada generar sus propias consultas a partir del uso de unas plantillas </w:t>
-      </w:r>
+      </w:r>
+    </w:p>
+    <w:p>
+      <w:pPr>
+        <w:pStyle w:val="Cuerpodetexto"/>
+        <w:spacing w:before="0" w:after="140"/>
+        <w:rPr>
+          <w:b/>
+          <w:b/>
+          <w:bCs/>
+        </w:rPr>
+      </w:pPr>
       <w:r>
         <w:rPr>
           <w:rFonts w:ascii="Ubutnu" w:hAnsi="Ubutnu"/>
-          <w:b w:val="false"/>
-          <w:bCs w:val="false"/>
-        </w:rPr>
-        <w:t>a las que tiene acceso y han sido preparadas, en formato JSON para su uso exclusivo.</w:t>
+          <w:b/>
+          <w:bCs/>
+        </w:rPr>
+        <w:t>- ICovidDataBaseAccess:</w:t>
       </w:r>
     </w:p>
     <w:p>
@@ -23701,49 +23546,11 @@
         <w:spacing w:before="0" w:after="140"/>
         <w:rPr>
           <w:rFonts w:ascii="Ubutnu" w:hAnsi="Ubutnu"/>
-          <w:b w:val="false"/>
-          <w:b w:val="false"/>
-          <w:bCs w:val="false"/>
-        </w:rPr>
-      </w:pPr>
-      <w:r>
-        <w:rPr>
-          <w:b/>
-          <w:bCs/>
-        </w:rPr>
-      </w:r>
-    </w:p>
-    <w:p>
-      <w:pPr>
-        <w:pStyle w:val="Cuerpodetexto"/>
-        <w:spacing w:before="0" w:after="140"/>
-        <w:rPr>
-          <w:b/>
-          <w:b/>
-          <w:bCs/>
         </w:rPr>
       </w:pPr>
       <w:r>
         <w:rPr>
           <w:rFonts w:ascii="Ubutnu" w:hAnsi="Ubutnu"/>
-          <w:b/>
-          <w:bCs/>
-        </w:rPr>
-        <w:t>- ICovidDataBaseAccess:</w:t>
-      </w:r>
-    </w:p>
-    <w:p>
-      <w:pPr>
-        <w:pStyle w:val="Cuerpodetexto"/>
-        <w:spacing w:before="0" w:after="140"/>
-        <w:rPr>
-          <w:rFonts w:ascii="Ubutnu" w:hAnsi="Ubutnu"/>
-        </w:rPr>
-      </w:pPr>
-      <w:r>
-        <w:rPr>
-          <w:b/>
-          <w:bCs/>
         </w:rPr>
       </w:r>
     </w:p>
@@ -23800,7 +23607,16 @@
         </w:rPr>
       </w:pPr>
       <w:r>
-        <w:rPr/>
+        <w:rPr>
+          <w:rFonts w:eastAsia="Noto Serif CJK SC" w:cs="Lohit Devanagari" w:ascii="Ubutnu" w:hAnsi="Ubutnu"/>
+          <w:b w:val="false"/>
+          <w:bCs w:val="false"/>
+          <w:color w:val="auto"/>
+          <w:kern w:val="2"/>
+          <w:sz w:val="24"/>
+          <w:szCs w:val="24"/>
+          <w:lang w:val="es-ES" w:eastAsia="zh-CN" w:bidi="hi-IN"/>
+        </w:rPr>
       </w:r>
     </w:p>
     <w:p>
@@ -23842,55 +23658,41 @@
       </w:pPr>
       <w:r>
         <w:rPr>
-          <w:b/>
-          <w:bCs/>
-        </w:rPr>
-      </w:r>
-    </w:p>
-    <w:p>
-      <w:pPr>
-        <w:pStyle w:val="Cuerpodetexto"/>
-        <w:spacing w:before="0" w:after="140"/>
-        <w:rPr>
-          <w:b/>
-          <w:b/>
-          <w:bCs/>
-        </w:rPr>
-      </w:pPr>
-      <w:r>
-        <w:rPr>
           <w:rFonts w:eastAsia="Noto Serif CJK SC" w:cs="Lohit Devanagari" w:ascii="Ubutnu" w:hAnsi="Ubutnu"/>
-          <w:b/>
-          <w:bCs/>
           <w:color w:val="auto"/>
           <w:kern w:val="2"/>
           <w:sz w:val="24"/>
           <w:szCs w:val="24"/>
           <w:lang w:val="es-ES" w:eastAsia="zh-CN" w:bidi="hi-IN"/>
         </w:rPr>
-        <w:tab/>
-      </w:r>
+      </w:r>
+    </w:p>
+    <w:p>
+      <w:pPr>
+        <w:pStyle w:val="Cuerpodetexto"/>
+        <w:spacing w:before="0" w:after="140"/>
+        <w:rPr>
+          <w:b/>
+          <w:b/>
+          <w:bCs/>
+        </w:rPr>
+      </w:pPr>
       <w:r>
         <w:rPr>
           <w:rFonts w:eastAsia="Noto Serif CJK SC" w:cs="Lohit Devanagari" w:ascii="Ubutnu" w:hAnsi="Ubutnu"/>
-          <w:b w:val="false"/>
-          <w:bCs w:val="false"/>
+          <w:b/>
+          <w:bCs/>
           <w:color w:val="auto"/>
           <w:kern w:val="2"/>
           <w:sz w:val="24"/>
           <w:szCs w:val="24"/>
           <w:lang w:val="es-ES" w:eastAsia="zh-CN" w:bidi="hi-IN"/>
         </w:rPr>
-        <w:t>Implementa la interfaz de acceso a datos para la base de datos PostgreSQL. Requiere de una conexión con la misma como medio de transmisión de consultas. Dichas consultas, como ocurre con el resto de clases de este módulo son accesibles únicamente para esta clase que las cargará desde un archivo JSON.</w:t>
-      </w:r>
-    </w:p>
-    <w:p>
-      <w:pPr>
-        <w:pStyle w:val="Cuerpodetexto"/>
-        <w:spacing w:before="0" w:after="140"/>
-        <w:rPr>
-          <w:rFonts w:ascii="Ubutnu" w:hAnsi="Ubutnu" w:eastAsia="Noto Serif CJK SC" w:cs="Lohit Devanagari"/>
-          <w:b w:val="false"/>
+        <w:tab/>
+      </w:r>
+      <w:r>
+        <w:rPr>
+          <w:rFonts w:eastAsia="Noto Serif CJK SC" w:cs="Lohit Devanagari" w:ascii="Ubutnu" w:hAnsi="Ubutnu"/>
           <w:b w:val="false"/>
           <w:bCs w:val="false"/>
           <w:color w:val="auto"/>
@@ -23899,12 +23701,7 @@
           <w:szCs w:val="24"/>
           <w:lang w:val="es-ES" w:eastAsia="zh-CN" w:bidi="hi-IN"/>
         </w:rPr>
-      </w:pPr>
-      <w:r>
-        <w:rPr>
-          <w:b/>
-          <w:bCs/>
-        </w:rPr>
+        <w:t>Implementa la interfaz de acceso a datos para la base de datos PostgreSQL. Requiere de una conexión con la misma como medio de transmisión de consultas. Dichas consultas, como ocurre con el resto de clases de este módulo son accesibles únicamente para esta clase que las cargará desde un archivo JSON.</w:t>
       </w:r>
     </w:p>
     <w:p>
@@ -23925,18 +23722,7 @@
       </w:pPr>
       <w:r>
         <w:rPr>
-          <w:b/>
-          <w:bCs/>
-        </w:rPr>
-      </w:r>
-    </w:p>
-    <w:p>
-      <w:pPr>
-        <w:pStyle w:val="Cuerpodetexto"/>
-        <w:spacing w:before="0" w:after="140"/>
-        <w:rPr>
-          <w:rFonts w:ascii="Ubutnu" w:hAnsi="Ubutnu" w:eastAsia="Noto Serif CJK SC" w:cs="Lohit Devanagari"/>
-          <w:b w:val="false"/>
+          <w:rFonts w:eastAsia="Noto Serif CJK SC" w:cs="Lohit Devanagari" w:ascii="Ubutnu" w:hAnsi="Ubutnu"/>
           <w:b w:val="false"/>
           <w:bCs w:val="false"/>
           <w:color w:val="auto"/>
@@ -23945,11 +23731,34 @@
           <w:szCs w:val="24"/>
           <w:lang w:val="es-ES" w:eastAsia="zh-CN" w:bidi="hi-IN"/>
         </w:rPr>
-      </w:pPr>
-      <w:r>
-        <w:rPr>
-          <w:b/>
-          <w:bCs/>
+      </w:r>
+    </w:p>
+    <w:p>
+      <w:pPr>
+        <w:pStyle w:val="Cuerpodetexto"/>
+        <w:spacing w:before="0" w:after="140"/>
+        <w:rPr>
+          <w:rFonts w:ascii="Ubutnu" w:hAnsi="Ubutnu" w:eastAsia="Noto Serif CJK SC" w:cs="Lohit Devanagari"/>
+          <w:b w:val="false"/>
+          <w:b w:val="false"/>
+          <w:bCs w:val="false"/>
+          <w:color w:val="auto"/>
+          <w:kern w:val="2"/>
+          <w:sz w:val="24"/>
+          <w:szCs w:val="24"/>
+          <w:lang w:val="es-ES" w:eastAsia="zh-CN" w:bidi="hi-IN"/>
+        </w:rPr>
+      </w:pPr>
+      <w:r>
+        <w:rPr>
+          <w:rFonts w:eastAsia="Noto Serif CJK SC" w:cs="Lohit Devanagari" w:ascii="Ubutnu" w:hAnsi="Ubutnu"/>
+          <w:b w:val="false"/>
+          <w:bCs w:val="false"/>
+          <w:color w:val="auto"/>
+          <w:kern w:val="2"/>
+          <w:sz w:val="24"/>
+          <w:szCs w:val="24"/>
+          <w:lang w:val="es-ES" w:eastAsia="zh-CN" w:bidi="hi-IN"/>
         </w:rPr>
       </w:r>
     </w:p>
@@ -23992,55 +23801,41 @@
       </w:pPr>
       <w:r>
         <w:rPr>
-          <w:b/>
-          <w:bCs/>
-        </w:rPr>
-      </w:r>
-    </w:p>
-    <w:p>
-      <w:pPr>
-        <w:pStyle w:val="Cuerpodetexto"/>
-        <w:spacing w:before="0" w:after="140"/>
-        <w:rPr>
-          <w:b/>
-          <w:b/>
-          <w:bCs/>
-        </w:rPr>
-      </w:pPr>
-      <w:r>
-        <w:rPr>
           <w:rFonts w:eastAsia="Noto Serif CJK SC" w:cs="Lohit Devanagari" w:ascii="Ubutnu" w:hAnsi="Ubutnu"/>
-          <w:b/>
-          <w:bCs/>
           <w:color w:val="auto"/>
           <w:kern w:val="2"/>
           <w:sz w:val="24"/>
           <w:szCs w:val="24"/>
           <w:lang w:val="es-ES" w:eastAsia="zh-CN" w:bidi="hi-IN"/>
         </w:rPr>
-        <w:tab/>
-      </w:r>
+      </w:r>
+    </w:p>
+    <w:p>
+      <w:pPr>
+        <w:pStyle w:val="Cuerpodetexto"/>
+        <w:spacing w:before="0" w:after="140"/>
+        <w:rPr>
+          <w:b/>
+          <w:b/>
+          <w:bCs/>
+        </w:rPr>
+      </w:pPr>
       <w:r>
         <w:rPr>
           <w:rFonts w:eastAsia="Noto Serif CJK SC" w:cs="Lohit Devanagari" w:ascii="Ubutnu" w:hAnsi="Ubutnu"/>
-          <w:b w:val="false"/>
-          <w:bCs w:val="false"/>
+          <w:b/>
+          <w:bCs/>
           <w:color w:val="auto"/>
           <w:kern w:val="2"/>
           <w:sz w:val="24"/>
           <w:szCs w:val="24"/>
           <w:lang w:val="es-ES" w:eastAsia="zh-CN" w:bidi="hi-IN"/>
         </w:rPr>
-        <w:t>Se trata de una clase abstracta que define todas las operaciones necesarias para comunicarse con la base de datos. A lo largo de toda la aplicación se usará una referencia a ella para ejecutar cualquier consulta que sea requerida por el flujo mismo de ella. Existe una implementación llamada PostgreSqlCovidDAO que está compuesta por cada una de las interfaces operacionales definidas anteriormente. Para cada uno de sus métodos delegará la operación a una de sus clases componentes que será la responsable de la misma.</w:t>
-      </w:r>
-    </w:p>
-    <w:p>
-      <w:pPr>
-        <w:pStyle w:val="Cuerpodetexto"/>
-        <w:spacing w:before="0" w:after="140"/>
-        <w:rPr>
-          <w:rFonts w:ascii="Ubutnu" w:hAnsi="Ubutnu" w:eastAsia="Noto Serif CJK SC" w:cs="Lohit Devanagari"/>
-          <w:b w:val="false"/>
+        <w:tab/>
+      </w:r>
+      <w:r>
+        <w:rPr>
+          <w:rFonts w:eastAsia="Noto Serif CJK SC" w:cs="Lohit Devanagari" w:ascii="Ubutnu" w:hAnsi="Ubutnu"/>
           <w:b w:val="false"/>
           <w:bCs w:val="false"/>
           <w:color w:val="auto"/>
@@ -24049,11 +23844,35 @@
           <w:szCs w:val="24"/>
           <w:lang w:val="es-ES" w:eastAsia="zh-CN" w:bidi="hi-IN"/>
         </w:rPr>
-      </w:pPr>
-      <w:r>
-        <w:rPr>
-          <w:b/>
-          <w:bCs/>
+        <w:t>Se trata de una clase abstracta que define todas las operaciones necesarias para comunicarse con la base de datos. A lo largo de toda la aplicación se usará una referencia a ella para ejecutar cualquier consulta que sea requerida por el flujo mismo de ella. Existe una implementación llamada PostgreSqlCovidDAO que está compuesta por cada una de las interfaces operacionales definidas anteriormente. Para cada uno de sus métodos delegará la operación a una de sus clases componentes que será la responsable de la misma.</w:t>
+      </w:r>
+    </w:p>
+    <w:p>
+      <w:pPr>
+        <w:pStyle w:val="Cuerpodetexto"/>
+        <w:spacing w:before="0" w:after="140"/>
+        <w:rPr>
+          <w:rFonts w:ascii="Ubutnu" w:hAnsi="Ubutnu" w:eastAsia="Noto Serif CJK SC" w:cs="Lohit Devanagari"/>
+          <w:b w:val="false"/>
+          <w:b w:val="false"/>
+          <w:bCs w:val="false"/>
+          <w:color w:val="auto"/>
+          <w:kern w:val="2"/>
+          <w:sz w:val="24"/>
+          <w:szCs w:val="24"/>
+          <w:lang w:val="es-ES" w:eastAsia="zh-CN" w:bidi="hi-IN"/>
+        </w:rPr>
+      </w:pPr>
+      <w:r>
+        <w:rPr>
+          <w:rFonts w:eastAsia="Noto Serif CJK SC" w:cs="Lohit Devanagari" w:ascii="Ubutnu" w:hAnsi="Ubutnu"/>
+          <w:b w:val="false"/>
+          <w:bCs w:val="false"/>
+          <w:color w:val="auto"/>
+          <w:kern w:val="2"/>
+          <w:sz w:val="24"/>
+          <w:szCs w:val="24"/>
+          <w:lang w:val="es-ES" w:eastAsia="zh-CN" w:bidi="hi-IN"/>
         </w:rPr>
       </w:r>
     </w:p>
@@ -24096,55 +23915,41 @@
       </w:pPr>
       <w:r>
         <w:rPr>
-          <w:b/>
-          <w:bCs/>
-        </w:rPr>
-      </w:r>
-    </w:p>
-    <w:p>
-      <w:pPr>
-        <w:pStyle w:val="Cuerpodetexto"/>
-        <w:spacing w:before="0" w:after="140"/>
-        <w:rPr>
-          <w:b/>
-          <w:b/>
-          <w:bCs/>
-        </w:rPr>
-      </w:pPr>
-      <w:r>
-        <w:rPr>
           <w:rFonts w:eastAsia="Noto Serif CJK SC" w:cs="Lohit Devanagari" w:ascii="Ubutnu" w:hAnsi="Ubutnu"/>
-          <w:b/>
-          <w:bCs/>
           <w:color w:val="auto"/>
           <w:kern w:val="2"/>
           <w:sz w:val="24"/>
           <w:szCs w:val="24"/>
           <w:lang w:val="es-ES" w:eastAsia="zh-CN" w:bidi="hi-IN"/>
         </w:rPr>
-        <w:tab/>
-      </w:r>
+      </w:r>
+    </w:p>
+    <w:p>
+      <w:pPr>
+        <w:pStyle w:val="Cuerpodetexto"/>
+        <w:spacing w:before="0" w:after="140"/>
+        <w:rPr>
+          <w:b/>
+          <w:b/>
+          <w:bCs/>
+        </w:rPr>
+      </w:pPr>
       <w:r>
         <w:rPr>
           <w:rFonts w:eastAsia="Noto Serif CJK SC" w:cs="Lohit Devanagari" w:ascii="Ubutnu" w:hAnsi="Ubutnu"/>
-          <w:b w:val="false"/>
-          <w:bCs w:val="false"/>
+          <w:b/>
+          <w:bCs/>
           <w:color w:val="auto"/>
           <w:kern w:val="2"/>
           <w:sz w:val="24"/>
           <w:szCs w:val="24"/>
           <w:lang w:val="es-ES" w:eastAsia="zh-CN" w:bidi="hi-IN"/>
         </w:rPr>
-        <w:t>Se trata del controlador encargado de recibir las peticiones HTTP destinadas a la aplicación, redirigir la información de entrada hacia el lugar correcto y elaborar la respuesta que los usuarios recibirán.</w:t>
-      </w:r>
-    </w:p>
-    <w:p>
-      <w:pPr>
-        <w:pStyle w:val="Cuerpodetexto"/>
-        <w:spacing w:before="0" w:after="140"/>
-        <w:rPr>
-          <w:rFonts w:ascii="Ubutnu" w:hAnsi="Ubutnu" w:eastAsia="Noto Serif CJK SC" w:cs="Lohit Devanagari"/>
-          <w:b w:val="false"/>
+        <w:tab/>
+      </w:r>
+      <w:r>
+        <w:rPr>
+          <w:rFonts w:eastAsia="Noto Serif CJK SC" w:cs="Lohit Devanagari" w:ascii="Ubutnu" w:hAnsi="Ubutnu"/>
           <w:b w:val="false"/>
           <w:bCs w:val="false"/>
           <w:color w:val="auto"/>
@@ -24153,12 +23958,7 @@
           <w:szCs w:val="24"/>
           <w:lang w:val="es-ES" w:eastAsia="zh-CN" w:bidi="hi-IN"/>
         </w:rPr>
-      </w:pPr>
-      <w:r>
-        <w:rPr>
-          <w:b/>
-          <w:bCs/>
-        </w:rPr>
+        <w:t>Se trata del controlador encargado de recibir las peticiones HTTP destinadas a la aplicación, redirigir la información de entrada hacia el lugar correcto y elaborar la respuesta que los usuarios recibirán.</w:t>
       </w:r>
     </w:p>
     <w:p>
@@ -24166,14 +23966,8 @@
         <w:pStyle w:val="Cuerpodetexto"/>
         <w:spacing w:before="0" w:after="140"/>
         <w:rPr>
-          <w:b/>
-          <w:b/>
-          <w:bCs/>
-        </w:rPr>
-      </w:pPr>
-      <w:r>
-        <w:rPr>
-          <w:rFonts w:eastAsia="Noto Serif CJK SC" w:cs="Lohit Devanagari" w:ascii="Ubutnu" w:hAnsi="Ubutnu"/>
+          <w:rFonts w:ascii="Ubutnu" w:hAnsi="Ubutnu" w:eastAsia="Noto Serif CJK SC" w:cs="Lohit Devanagari"/>
+          <w:b w:val="false"/>
           <w:b w:val="false"/>
           <w:bCs w:val="false"/>
           <w:color w:val="auto"/>
@@ -24182,16 +23976,10 @@
           <w:szCs w:val="24"/>
           <w:lang w:val="es-ES" w:eastAsia="zh-CN" w:bidi="hi-IN"/>
         </w:rPr>
-        <w:t>Diagrama de clase:</w:t>
-      </w:r>
-    </w:p>
-    <w:p>
-      <w:pPr>
-        <w:pStyle w:val="Cuerpodetexto"/>
-        <w:spacing w:before="0" w:after="140"/>
-        <w:rPr>
-          <w:rFonts w:ascii="Ubutnu" w:hAnsi="Ubutnu" w:eastAsia="Noto Serif CJK SC" w:cs="Lohit Devanagari"/>
-          <w:b w:val="false"/>
+      </w:pPr>
+      <w:r>
+        <w:rPr>
+          <w:rFonts w:eastAsia="Noto Serif CJK SC" w:cs="Lohit Devanagari" w:ascii="Ubutnu" w:hAnsi="Ubutnu"/>
           <w:b w:val="false"/>
           <w:bCs w:val="false"/>
           <w:color w:val="auto"/>
@@ -24200,12 +23988,6 @@
           <w:szCs w:val="24"/>
           <w:lang w:val="es-ES" w:eastAsia="zh-CN" w:bidi="hi-IN"/>
         </w:rPr>
-      </w:pPr>
-      <w:r>
-        <w:rPr>
-          <w:b/>
-          <w:bCs/>
-        </w:rPr>
       </w:r>
     </w:p>
     <w:p>
@@ -24213,8 +23995,14 @@
         <w:pStyle w:val="Cuerpodetexto"/>
         <w:spacing w:before="0" w:after="140"/>
         <w:rPr>
-          <w:rFonts w:ascii="Ubutnu" w:hAnsi="Ubutnu" w:eastAsia="Noto Serif CJK SC" w:cs="Lohit Devanagari"/>
-          <w:b w:val="false"/>
+          <w:b/>
+          <w:b/>
+          <w:bCs/>
+        </w:rPr>
+      </w:pPr>
+      <w:r>
+        <w:rPr>
+          <w:rFonts w:eastAsia="Noto Serif CJK SC" w:cs="Lohit Devanagari" w:ascii="Ubutnu" w:hAnsi="Ubutnu"/>
           <w:b w:val="false"/>
           <w:bCs w:val="false"/>
           <w:color w:val="auto"/>
@@ -24223,14 +24011,67 @@
           <w:szCs w:val="24"/>
           <w:lang w:val="es-ES" w:eastAsia="zh-CN" w:bidi="hi-IN"/>
         </w:rPr>
-      </w:pPr>
-      <w:r>
-        <w:rPr>
-          <w:b/>
-          <w:bCs/>
+        <w:t>Diagrama de clase:</w:t>
+      </w:r>
+    </w:p>
+    <w:p>
+      <w:pPr>
+        <w:pStyle w:val="Cuerpodetexto"/>
+        <w:spacing w:before="0" w:after="140"/>
+        <w:rPr>
+          <w:rFonts w:ascii="Ubutnu" w:hAnsi="Ubutnu" w:eastAsia="Noto Serif CJK SC" w:cs="Lohit Devanagari"/>
+          <w:b w:val="false"/>
+          <w:b w:val="false"/>
+          <w:bCs w:val="false"/>
+          <w:color w:val="auto"/>
+          <w:kern w:val="2"/>
+          <w:sz w:val="24"/>
+          <w:szCs w:val="24"/>
+          <w:lang w:val="es-ES" w:eastAsia="zh-CN" w:bidi="hi-IN"/>
+        </w:rPr>
+      </w:pPr>
+      <w:r>
+        <w:rPr>
+          <w:rFonts w:eastAsia="Noto Serif CJK SC" w:cs="Lohit Devanagari" w:ascii="Ubutnu" w:hAnsi="Ubutnu"/>
+          <w:b w:val="false"/>
+          <w:bCs w:val="false"/>
+          <w:color w:val="auto"/>
+          <w:kern w:val="2"/>
+          <w:sz w:val="24"/>
+          <w:szCs w:val="24"/>
+          <w:lang w:val="es-ES" w:eastAsia="zh-CN" w:bidi="hi-IN"/>
+        </w:rPr>
+      </w:r>
+    </w:p>
+    <w:p>
+      <w:pPr>
+        <w:pStyle w:val="Cuerpodetexto"/>
+        <w:spacing w:before="0" w:after="140"/>
+        <w:rPr>
+          <w:rFonts w:ascii="Ubutnu" w:hAnsi="Ubutnu" w:eastAsia="Noto Serif CJK SC" w:cs="Lohit Devanagari"/>
+          <w:b w:val="false"/>
+          <w:b w:val="false"/>
+          <w:bCs w:val="false"/>
+          <w:color w:val="auto"/>
+          <w:kern w:val="2"/>
+          <w:sz w:val="24"/>
+          <w:szCs w:val="24"/>
+          <w:lang w:val="es-ES" w:eastAsia="zh-CN" w:bidi="hi-IN"/>
+        </w:rPr>
+      </w:pPr>
+      <w:r>
+        <w:rPr>
+          <w:rFonts w:eastAsia="Noto Serif CJK SC" w:cs="Lohit Devanagari" w:ascii="Ubutnu" w:hAnsi="Ubutnu"/>
+          <w:b w:val="false"/>
+          <w:bCs w:val="false"/>
+          <w:color w:val="auto"/>
+          <w:kern w:val="2"/>
+          <w:sz w:val="24"/>
+          <w:szCs w:val="24"/>
+          <w:lang w:val="es-ES" w:eastAsia="zh-CN" w:bidi="hi-IN"/>
         </w:rPr>
         <w:drawing>
-          <wp:anchor behindDoc="0" distT="0" distB="0" distL="0" distR="0" simplePos="0" locked="0" layoutInCell="1" allowOverlap="1" relativeHeight="8">
+          <wp:anchor behindDoc="0" distT="0" distB="0" distL="0" distR="0" simplePos="0" locked="0" layoutInCell="1" allowOverlap="1" relativeHeight="7">
             <wp:simplePos x="0" y="0"/>
             <wp:positionH relativeFrom="column">
               <wp:align>center</wp:align>
@@ -24241,7 +24082,7 @@
             <wp:extent cx="2493645" cy="1807845"/>
             <wp:effectExtent l="0" t="0" r="0" b="0"/>
             <wp:wrapSquare wrapText="largest"/>
-            <wp:docPr id="7" name="Imagen7" descr=""/>
+            <wp:docPr id="6" name="Imagen7" descr=""/>
             <wp:cNvGraphicFramePr>
               <a:graphicFrameLocks xmlns:a="http://schemas.openxmlformats.org/drawingml/2006/main" noChangeAspect="1"/>
             </wp:cNvGraphicFramePr>
@@ -24249,13 +24090,13 @@
               <a:graphicData uri="http://schemas.openxmlformats.org/drawingml/2006/picture">
                 <pic:pic xmlns:pic="http://schemas.openxmlformats.org/drawingml/2006/picture">
                   <pic:nvPicPr>
-                    <pic:cNvPr id="7" name="Imagen7" descr=""/>
+                    <pic:cNvPr id="6" name="Imagen7" descr=""/>
                     <pic:cNvPicPr>
                       <a:picLocks noChangeAspect="1" noChangeArrowheads="1"/>
                     </pic:cNvPicPr>
                   </pic:nvPicPr>
                   <pic:blipFill>
-                    <a:blip r:embed="rId18"/>
+                    <a:blip r:embed="rId17"/>
                     <a:stretch>
                       <a:fillRect/>
                     </a:stretch>
@@ -24294,18 +24135,7 @@
       </w:pPr>
       <w:r>
         <w:rPr>
-          <w:b/>
-          <w:bCs/>
-        </w:rPr>
-      </w:r>
-    </w:p>
-    <w:p>
-      <w:pPr>
-        <w:pStyle w:val="Cuerpodetexto"/>
-        <w:spacing w:before="0" w:after="140"/>
-        <w:rPr>
-          <w:rFonts w:ascii="Ubutnu" w:hAnsi="Ubutnu" w:eastAsia="Noto Serif CJK SC" w:cs="Lohit Devanagari"/>
-          <w:b w:val="false"/>
+          <w:rFonts w:eastAsia="Noto Serif CJK SC" w:cs="Lohit Devanagari" w:ascii="Ubutnu" w:hAnsi="Ubutnu"/>
           <w:b w:val="false"/>
           <w:bCs w:val="false"/>
           <w:color w:val="auto"/>
@@ -24314,12 +24144,6 @@
           <w:szCs w:val="24"/>
           <w:lang w:val="es-ES" w:eastAsia="zh-CN" w:bidi="hi-IN"/>
         </w:rPr>
-      </w:pPr>
-      <w:r>
-        <w:rPr>
-          <w:b/>
-          <w:bCs/>
-        </w:rPr>
       </w:r>
     </w:p>
     <w:p>
@@ -24340,18 +24164,7 @@
       </w:pPr>
       <w:r>
         <w:rPr>
-          <w:b/>
-          <w:bCs/>
-        </w:rPr>
-      </w:r>
-    </w:p>
-    <w:p>
-      <w:pPr>
-        <w:pStyle w:val="Cuerpodetexto"/>
-        <w:spacing w:before="0" w:after="140"/>
-        <w:rPr>
-          <w:rFonts w:ascii="Ubutnu" w:hAnsi="Ubutnu" w:eastAsia="Noto Serif CJK SC" w:cs="Lohit Devanagari"/>
-          <w:b w:val="false"/>
+          <w:rFonts w:eastAsia="Noto Serif CJK SC" w:cs="Lohit Devanagari" w:ascii="Ubutnu" w:hAnsi="Ubutnu"/>
           <w:b w:val="false"/>
           <w:bCs w:val="false"/>
           <w:color w:val="auto"/>
@@ -24360,12 +24173,6 @@
           <w:szCs w:val="24"/>
           <w:lang w:val="es-ES" w:eastAsia="zh-CN" w:bidi="hi-IN"/>
         </w:rPr>
-      </w:pPr>
-      <w:r>
-        <w:rPr>
-          <w:b/>
-          <w:bCs/>
-        </w:rPr>
       </w:r>
     </w:p>
     <w:p>
@@ -24386,18 +24193,7 @@
       </w:pPr>
       <w:r>
         <w:rPr>
-          <w:b/>
-          <w:bCs/>
-        </w:rPr>
-      </w:r>
-    </w:p>
-    <w:p>
-      <w:pPr>
-        <w:pStyle w:val="Cuerpodetexto"/>
-        <w:spacing w:before="0" w:after="140"/>
-        <w:rPr>
-          <w:rFonts w:ascii="Ubutnu" w:hAnsi="Ubutnu" w:eastAsia="Noto Serif CJK SC" w:cs="Lohit Devanagari"/>
-          <w:b w:val="false"/>
+          <w:rFonts w:eastAsia="Noto Serif CJK SC" w:cs="Lohit Devanagari" w:ascii="Ubutnu" w:hAnsi="Ubutnu"/>
           <w:b w:val="false"/>
           <w:bCs w:val="false"/>
           <w:color w:val="auto"/>
@@ -24406,12 +24202,6 @@
           <w:szCs w:val="24"/>
           <w:lang w:val="es-ES" w:eastAsia="zh-CN" w:bidi="hi-IN"/>
         </w:rPr>
-      </w:pPr>
-      <w:r>
-        <w:rPr>
-          <w:b/>
-          <w:bCs/>
-        </w:rPr>
       </w:r>
     </w:p>
     <w:p>
@@ -24419,14 +24209,8 @@
         <w:pStyle w:val="Cuerpodetexto"/>
         <w:spacing w:before="0" w:after="140"/>
         <w:rPr>
-          <w:b/>
-          <w:b/>
-          <w:bCs/>
-        </w:rPr>
-      </w:pPr>
-      <w:r>
-        <w:rPr>
-          <w:rFonts w:eastAsia="Noto Serif CJK SC" w:cs="Lohit Devanagari" w:ascii="Ubutnu" w:hAnsi="Ubutnu"/>
+          <w:rFonts w:ascii="Ubutnu" w:hAnsi="Ubutnu" w:eastAsia="Noto Serif CJK SC" w:cs="Lohit Devanagari"/>
+          <w:b w:val="false"/>
           <w:b w:val="false"/>
           <w:bCs w:val="false"/>
           <w:color w:val="auto"/>
@@ -24435,6 +24219,99 @@
           <w:szCs w:val="24"/>
           <w:lang w:val="es-ES" w:eastAsia="zh-CN" w:bidi="hi-IN"/>
         </w:rPr>
+      </w:pPr>
+      <w:r>
+        <w:rPr>
+          <w:rFonts w:eastAsia="Noto Serif CJK SC" w:cs="Lohit Devanagari" w:ascii="Ubutnu" w:hAnsi="Ubutnu"/>
+          <w:b w:val="false"/>
+          <w:bCs w:val="false"/>
+          <w:color w:val="auto"/>
+          <w:kern w:val="2"/>
+          <w:sz w:val="24"/>
+          <w:szCs w:val="24"/>
+          <w:lang w:val="es-ES" w:eastAsia="zh-CN" w:bidi="hi-IN"/>
+        </w:rPr>
+      </w:r>
+    </w:p>
+    <w:p>
+      <w:pPr>
+        <w:pStyle w:val="Cuerpodetexto"/>
+        <w:spacing w:before="0" w:after="140"/>
+        <w:rPr>
+          <w:rFonts w:ascii="Ubutnu" w:hAnsi="Ubutnu" w:eastAsia="Noto Serif CJK SC" w:cs="Lohit Devanagari"/>
+          <w:b w:val="false"/>
+          <w:b w:val="false"/>
+          <w:bCs w:val="false"/>
+          <w:color w:val="auto"/>
+          <w:kern w:val="2"/>
+          <w:sz w:val="24"/>
+          <w:szCs w:val="24"/>
+          <w:lang w:val="es-ES" w:eastAsia="zh-CN" w:bidi="hi-IN"/>
+        </w:rPr>
+      </w:pPr>
+      <w:r>
+        <w:rPr>
+          <w:rFonts w:eastAsia="Noto Serif CJK SC" w:cs="Lohit Devanagari" w:ascii="Ubutnu" w:hAnsi="Ubutnu"/>
+          <w:b w:val="false"/>
+          <w:bCs w:val="false"/>
+          <w:color w:val="auto"/>
+          <w:kern w:val="2"/>
+          <w:sz w:val="24"/>
+          <w:szCs w:val="24"/>
+          <w:lang w:val="es-ES" w:eastAsia="zh-CN" w:bidi="hi-IN"/>
+        </w:rPr>
+      </w:r>
+    </w:p>
+    <w:p>
+      <w:pPr>
+        <w:pStyle w:val="Cuerpodetexto"/>
+        <w:spacing w:before="0" w:after="140"/>
+        <w:rPr>
+          <w:rFonts w:ascii="Ubutnu" w:hAnsi="Ubutnu" w:eastAsia="Noto Serif CJK SC" w:cs="Lohit Devanagari"/>
+          <w:b w:val="false"/>
+          <w:b w:val="false"/>
+          <w:bCs w:val="false"/>
+          <w:color w:val="auto"/>
+          <w:kern w:val="2"/>
+          <w:sz w:val="24"/>
+          <w:szCs w:val="24"/>
+          <w:lang w:val="es-ES" w:eastAsia="zh-CN" w:bidi="hi-IN"/>
+        </w:rPr>
+      </w:pPr>
+      <w:r>
+        <w:rPr>
+          <w:rFonts w:eastAsia="Noto Serif CJK SC" w:cs="Lohit Devanagari" w:ascii="Ubutnu" w:hAnsi="Ubutnu"/>
+          <w:b w:val="false"/>
+          <w:bCs w:val="false"/>
+          <w:color w:val="auto"/>
+          <w:kern w:val="2"/>
+          <w:sz w:val="24"/>
+          <w:szCs w:val="24"/>
+          <w:lang w:val="es-ES" w:eastAsia="zh-CN" w:bidi="hi-IN"/>
+        </w:rPr>
+      </w:r>
+    </w:p>
+    <w:p>
+      <w:pPr>
+        <w:pStyle w:val="Cuerpodetexto"/>
+        <w:spacing w:before="0" w:after="140"/>
+        <w:rPr>
+          <w:b/>
+          <w:b/>
+          <w:bCs/>
+        </w:rPr>
+      </w:pPr>
+      <w:r>
+        <w:rPr>
+          <w:rFonts w:eastAsia="Noto Serif CJK SC" w:cs="Lohit Devanagari" w:ascii="Ubutnu" w:hAnsi="Ubutnu"/>
+          <w:b w:val="false"/>
+          <w:bCs w:val="false"/>
+          <w:color w:val="auto"/>
+          <w:kern w:val="2"/>
+          <w:sz w:val="24"/>
+          <w:szCs w:val="24"/>
+          <w:lang w:val="es-ES" w:eastAsia="zh-CN" w:bidi="hi-IN"/>
+        </w:rPr>
         <w:tab/>
         <w:t>Únicamente dispone de dos atributos, una interfaz gestora de logs y archivos de histórico de operaciones y un CovidDAO que será empleado para acceder a los datos insertados en base de datos.</w:t>
       </w:r>
@@ -24457,18 +24334,7 @@
       </w:pPr>
       <w:r>
         <w:rPr>
-          <w:b/>
-          <w:bCs/>
-        </w:rPr>
-      </w:r>
-    </w:p>
-    <w:p>
-      <w:pPr>
-        <w:pStyle w:val="Cuerpodetexto"/>
-        <w:spacing w:before="0" w:after="140"/>
-        <w:rPr>
-          <w:rFonts w:ascii="Ubutnu" w:hAnsi="Ubutnu" w:eastAsia="Noto Serif CJK SC" w:cs="Lohit Devanagari"/>
-          <w:b w:val="false"/>
+          <w:rFonts w:eastAsia="Noto Serif CJK SC" w:cs="Lohit Devanagari" w:ascii="Ubutnu" w:hAnsi="Ubutnu"/>
           <w:b w:val="false"/>
           <w:bCs w:val="false"/>
           <w:color w:val="auto"/>
@@ -24477,12 +24343,6 @@
           <w:szCs w:val="24"/>
           <w:lang w:val="es-ES" w:eastAsia="zh-CN" w:bidi="hi-IN"/>
         </w:rPr>
-      </w:pPr>
-      <w:r>
-        <w:rPr>
-          <w:b/>
-          <w:bCs/>
-        </w:rPr>
       </w:r>
     </w:p>
     <w:p>
@@ -24503,18 +24363,7 @@
       </w:pPr>
       <w:r>
         <w:rPr>
-          <w:b/>
-          <w:bCs/>
-        </w:rPr>
-      </w:r>
-    </w:p>
-    <w:p>
-      <w:pPr>
-        <w:pStyle w:val="Cuerpodetexto"/>
-        <w:spacing w:before="0" w:after="140"/>
-        <w:rPr>
-          <w:rFonts w:ascii="Ubutnu" w:hAnsi="Ubutnu" w:eastAsia="Noto Serif CJK SC" w:cs="Lohit Devanagari"/>
-          <w:b w:val="false"/>
+          <w:rFonts w:eastAsia="Noto Serif CJK SC" w:cs="Lohit Devanagari" w:ascii="Ubutnu" w:hAnsi="Ubutnu"/>
           <w:b w:val="false"/>
           <w:bCs w:val="false"/>
           <w:color w:val="auto"/>
@@ -24523,12 +24372,6 @@
           <w:szCs w:val="24"/>
           <w:lang w:val="es-ES" w:eastAsia="zh-CN" w:bidi="hi-IN"/>
         </w:rPr>
-      </w:pPr>
-      <w:r>
-        <w:rPr>
-          <w:b/>
-          <w:bCs/>
-        </w:rPr>
       </w:r>
     </w:p>
     <w:p>
@@ -24549,18 +24392,7 @@
       </w:pPr>
       <w:r>
         <w:rPr>
-          <w:b/>
-          <w:bCs/>
-        </w:rPr>
-      </w:r>
-    </w:p>
-    <w:p>
-      <w:pPr>
-        <w:pStyle w:val="Cuerpodetexto"/>
-        <w:spacing w:before="0" w:after="140"/>
-        <w:rPr>
-          <w:rFonts w:ascii="Ubutnu" w:hAnsi="Ubutnu" w:eastAsia="Noto Serif CJK SC" w:cs="Lohit Devanagari"/>
-          <w:b w:val="false"/>
+          <w:rFonts w:eastAsia="Noto Serif CJK SC" w:cs="Lohit Devanagari" w:ascii="Ubutnu" w:hAnsi="Ubutnu"/>
           <w:b w:val="false"/>
           <w:bCs w:val="false"/>
           <w:color w:val="auto"/>
@@ -24569,12 +24401,6 @@
           <w:szCs w:val="24"/>
           <w:lang w:val="es-ES" w:eastAsia="zh-CN" w:bidi="hi-IN"/>
         </w:rPr>
-      </w:pPr>
-      <w:r>
-        <w:rPr>
-          <w:b/>
-          <w:bCs/>
-        </w:rPr>
       </w:r>
     </w:p>
     <w:p>
@@ -24582,14 +24408,8 @@
         <w:pStyle w:val="Cuerpodetexto"/>
         <w:spacing w:before="0" w:after="140"/>
         <w:rPr>
-          <w:b/>
-          <w:b/>
-          <w:bCs/>
-        </w:rPr>
-      </w:pPr>
-      <w:r>
-        <w:rPr>
-          <w:rFonts w:eastAsia="Noto Serif CJK SC" w:cs="Lohit Devanagari" w:ascii="Ubutnu" w:hAnsi="Ubutnu"/>
+          <w:rFonts w:ascii="Ubutnu" w:hAnsi="Ubutnu" w:eastAsia="Noto Serif CJK SC" w:cs="Lohit Devanagari"/>
+          <w:b w:val="false"/>
           <w:b w:val="false"/>
           <w:bCs w:val="false"/>
           <w:color w:val="auto"/>
@@ -24598,17 +24418,10 @@
           <w:szCs w:val="24"/>
           <w:lang w:val="es-ES" w:eastAsia="zh-CN" w:bidi="hi-IN"/>
         </w:rPr>
-        <w:tab/>
-        <w:t>El flujo típico de una petición sería el siguiente:</w:t>
-      </w:r>
-    </w:p>
-    <w:p>
-      <w:pPr>
-        <w:pStyle w:val="Cuerpodetexto"/>
-        <w:spacing w:before="0" w:after="140"/>
-        <w:rPr>
-          <w:rFonts w:ascii="Ubutnu" w:hAnsi="Ubutnu" w:eastAsia="Noto Serif CJK SC" w:cs="Lohit Devanagari"/>
-          <w:b w:val="false"/>
+      </w:pPr>
+      <w:r>
+        <w:rPr>
+          <w:rFonts w:eastAsia="Noto Serif CJK SC" w:cs="Lohit Devanagari" w:ascii="Ubutnu" w:hAnsi="Ubutnu"/>
           <w:b w:val="false"/>
           <w:bCs w:val="false"/>
           <w:color w:val="auto"/>
@@ -24617,12 +24430,6 @@
           <w:szCs w:val="24"/>
           <w:lang w:val="es-ES" w:eastAsia="zh-CN" w:bidi="hi-IN"/>
         </w:rPr>
-      </w:pPr>
-      <w:r>
-        <w:rPr>
-          <w:b/>
-          <w:bCs/>
-        </w:rPr>
       </w:r>
     </w:p>
     <w:p>
@@ -24643,8 +24450,1974 @@
       </w:pPr>
       <w:r>
         <w:rPr>
-          <w:b/>
-          <w:bCs/>
+          <w:rFonts w:eastAsia="Noto Serif CJK SC" w:cs="Lohit Devanagari" w:ascii="Ubutnu" w:hAnsi="Ubutnu"/>
+          <w:b w:val="false"/>
+          <w:bCs w:val="false"/>
+          <w:color w:val="auto"/>
+          <w:kern w:val="2"/>
+          <w:sz w:val="24"/>
+          <w:szCs w:val="24"/>
+          <w:lang w:val="es-ES" w:eastAsia="zh-CN" w:bidi="hi-IN"/>
+        </w:rPr>
+      </w:r>
+    </w:p>
+    <w:p>
+      <w:pPr>
+        <w:pStyle w:val="Cuerpodetexto"/>
+        <w:spacing w:before="0" w:after="140"/>
+        <w:rPr>
+          <w:rFonts w:ascii="Ubutnu" w:hAnsi="Ubutnu" w:eastAsia="Noto Serif CJK SC" w:cs="Lohit Devanagari"/>
+          <w:b w:val="false"/>
+          <w:b w:val="false"/>
+          <w:bCs w:val="false"/>
+          <w:color w:val="auto"/>
+          <w:kern w:val="2"/>
+          <w:sz w:val="24"/>
+          <w:szCs w:val="24"/>
+          <w:lang w:val="es-ES" w:eastAsia="zh-CN" w:bidi="hi-IN"/>
+        </w:rPr>
+      </w:pPr>
+      <w:r>
+        <w:rPr>
+          <w:rFonts w:eastAsia="Noto Serif CJK SC" w:cs="Lohit Devanagari" w:ascii="Ubutnu" w:hAnsi="Ubutnu"/>
+          <w:b w:val="false"/>
+          <w:bCs w:val="false"/>
+          <w:color w:val="auto"/>
+          <w:kern w:val="2"/>
+          <w:sz w:val="24"/>
+          <w:szCs w:val="24"/>
+          <w:lang w:val="es-ES" w:eastAsia="zh-CN" w:bidi="hi-IN"/>
+        </w:rPr>
+      </w:r>
+    </w:p>
+    <w:p>
+      <w:pPr>
+        <w:pStyle w:val="Cuerpodetexto"/>
+        <w:spacing w:before="0" w:after="140"/>
+        <w:rPr>
+          <w:b/>
+          <w:b/>
+          <w:bCs/>
+        </w:rPr>
+      </w:pPr>
+      <w:r>
+        <w:rPr>
+          <w:rFonts w:eastAsia="Noto Serif CJK SC" w:cs="Lohit Devanagari" w:ascii="Ubutnu" w:hAnsi="Ubutnu"/>
+          <w:b/>
+          <w:bCs/>
+          <w:color w:val="auto"/>
+          <w:kern w:val="2"/>
+          <w:sz w:val="24"/>
+          <w:szCs w:val="24"/>
+          <w:lang w:val="es-ES" w:eastAsia="zh-CN" w:bidi="hi-IN"/>
+        </w:rPr>
+        <w:t>2.3.2 Security API</w:t>
+      </w:r>
+    </w:p>
+    <w:p>
+      <w:pPr>
+        <w:pStyle w:val="Cuerpodetexto"/>
+        <w:spacing w:before="0" w:after="140"/>
+        <w:rPr>
+          <w:rFonts w:ascii="Ubutnu" w:hAnsi="Ubutnu" w:eastAsia="Noto Serif CJK SC" w:cs="Lohit Devanagari"/>
+          <w:color w:val="auto"/>
+          <w:kern w:val="2"/>
+          <w:sz w:val="24"/>
+          <w:szCs w:val="24"/>
+          <w:lang w:val="es-ES" w:eastAsia="zh-CN" w:bidi="hi-IN"/>
+        </w:rPr>
+      </w:pPr>
+      <w:r>
+        <w:rPr>
+          <w:b/>
+          <w:bCs/>
+        </w:rPr>
+      </w:r>
+    </w:p>
+    <w:p>
+      <w:pPr>
+        <w:pStyle w:val="Cuerpodetexto"/>
+        <w:spacing w:before="0" w:after="140"/>
+        <w:rPr>
+          <w:b/>
+          <w:b/>
+          <w:bCs/>
+        </w:rPr>
+      </w:pPr>
+      <w:r>
+        <w:rPr>
+          <w:rFonts w:eastAsia="Noto Serif CJK SC" w:cs="Lohit Devanagari" w:ascii="Ubutnu" w:hAnsi="Ubutnu"/>
+          <w:b/>
+          <w:bCs/>
+          <w:color w:val="auto"/>
+          <w:kern w:val="2"/>
+          <w:sz w:val="24"/>
+          <w:szCs w:val="24"/>
+          <w:lang w:val="es-ES" w:eastAsia="zh-CN" w:bidi="hi-IN"/>
+        </w:rPr>
+        <w:t>2.3.2.1 Security DAO</w:t>
+      </w:r>
+    </w:p>
+    <w:p>
+      <w:pPr>
+        <w:pStyle w:val="Cuerpodetexto"/>
+        <w:spacing w:before="0" w:after="140"/>
+        <w:rPr>
+          <w:rFonts w:ascii="Ubutnu" w:hAnsi="Ubutnu" w:eastAsia="Noto Serif CJK SC" w:cs="Lohit Devanagari"/>
+          <w:color w:val="auto"/>
+          <w:kern w:val="2"/>
+          <w:sz w:val="24"/>
+          <w:szCs w:val="24"/>
+          <w:lang w:val="es-ES" w:eastAsia="zh-CN" w:bidi="hi-IN"/>
+        </w:rPr>
+      </w:pPr>
+      <w:r>
+        <w:rPr>
+          <w:b/>
+          <w:bCs/>
+        </w:rPr>
+      </w:r>
+    </w:p>
+    <w:p>
+      <w:pPr>
+        <w:pStyle w:val="Cuerpodetexto"/>
+        <w:spacing w:before="0" w:after="140"/>
+        <w:rPr/>
+      </w:pPr>
+      <w:r>
+        <w:rPr>
+          <w:rFonts w:eastAsia="Noto Serif CJK SC" w:cs="Lohit Devanagari" w:ascii="Ubutnu" w:hAnsi="Ubutnu"/>
+          <w:b/>
+          <w:bCs/>
+          <w:color w:val="auto"/>
+          <w:kern w:val="2"/>
+          <w:sz w:val="24"/>
+          <w:szCs w:val="24"/>
+          <w:lang w:val="es-ES" w:eastAsia="zh-CN" w:bidi="hi-IN"/>
+        </w:rPr>
+        <w:tab/>
+      </w:r>
+      <w:r>
+        <w:rPr>
+          <w:rFonts w:eastAsia="Noto Serif CJK SC" w:cs="Lohit Devanagari" w:ascii="Ubutnu" w:hAnsi="Ubutnu"/>
+          <w:b w:val="false"/>
+          <w:bCs w:val="false"/>
+          <w:color w:val="auto"/>
+          <w:kern w:val="2"/>
+          <w:sz w:val="24"/>
+          <w:szCs w:val="24"/>
+          <w:lang w:val="es-ES" w:eastAsia="zh-CN" w:bidi="hi-IN"/>
+        </w:rPr>
+        <w:t>Al igual que en la anterior parte componente del sistema para la gestión de todo cuanto se encuentre relacionado con la base de datos – creación de tablas, inserción, actualización, borrado y selección de datos de las mismas – es gestionado por un objeto DAO o &lt;&lt;Data Access Object&gt;&gt;. Siguiendo la misma línea este objeto ha sido compuesto por un grupo de clases en cada una de las cuales se delega una responsabilidad. El objetivo es alcanzar la flexibilidad en la gestión de los datos por parte de la aplicación.</w:t>
+      </w:r>
+    </w:p>
+    <w:p>
+      <w:pPr>
+        <w:pStyle w:val="Cuerpodetexto"/>
+        <w:spacing w:before="0" w:after="140"/>
+        <w:rPr>
+          <w:rFonts w:ascii="Ubutnu" w:hAnsi="Ubutnu" w:eastAsia="Noto Serif CJK SC" w:cs="Lohit Devanagari"/>
+          <w:b w:val="false"/>
+          <w:b w:val="false"/>
+          <w:bCs w:val="false"/>
+          <w:color w:val="auto"/>
+          <w:kern w:val="2"/>
+          <w:sz w:val="24"/>
+          <w:szCs w:val="24"/>
+          <w:lang w:val="es-ES" w:eastAsia="zh-CN" w:bidi="hi-IN"/>
+        </w:rPr>
+      </w:pPr>
+      <w:r>
+        <w:rPr/>
+      </w:r>
+    </w:p>
+    <w:p>
+      <w:pPr>
+        <w:pStyle w:val="Cuerpodetexto"/>
+        <w:spacing w:before="0" w:after="140"/>
+        <w:rPr>
+          <w:rFonts w:ascii="Ubutnu" w:hAnsi="Ubutnu" w:eastAsia="Noto Serif CJK SC" w:cs="Lohit Devanagari"/>
+          <w:b w:val="false"/>
+          <w:b w:val="false"/>
+          <w:bCs w:val="false"/>
+          <w:color w:val="auto"/>
+          <w:kern w:val="2"/>
+          <w:sz w:val="24"/>
+          <w:szCs w:val="24"/>
+          <w:lang w:val="es-ES" w:eastAsia="zh-CN" w:bidi="hi-IN"/>
+        </w:rPr>
+      </w:pPr>
+      <w:r>
+        <w:rPr/>
+        <w:drawing>
+          <wp:anchor behindDoc="0" distT="0" distB="0" distL="0" distR="0" simplePos="0" locked="0" layoutInCell="1" allowOverlap="1" relativeHeight="8">
+            <wp:simplePos x="0" y="0"/>
+            <wp:positionH relativeFrom="column">
+              <wp:posOffset>15875</wp:posOffset>
+            </wp:positionH>
+            <wp:positionV relativeFrom="paragraph">
+              <wp:posOffset>90170</wp:posOffset>
+            </wp:positionV>
+            <wp:extent cx="5669915" cy="7150735"/>
+            <wp:effectExtent l="0" t="0" r="0" b="0"/>
+            <wp:wrapSquare wrapText="largest"/>
+            <wp:docPr id="7" name="Imagen5" descr=""/>
+            <wp:cNvGraphicFramePr>
+              <a:graphicFrameLocks xmlns:a="http://schemas.openxmlformats.org/drawingml/2006/main" noChangeAspect="1"/>
+            </wp:cNvGraphicFramePr>
+            <a:graphic xmlns:a="http://schemas.openxmlformats.org/drawingml/2006/main">
+              <a:graphicData uri="http://schemas.openxmlformats.org/drawingml/2006/picture">
+                <pic:pic xmlns:pic="http://schemas.openxmlformats.org/drawingml/2006/picture">
+                  <pic:nvPicPr>
+                    <pic:cNvPr id="7" name="Imagen5" descr=""/>
+                    <pic:cNvPicPr>
+                      <a:picLocks noChangeAspect="1" noChangeArrowheads="1"/>
+                    </pic:cNvPicPr>
+                  </pic:nvPicPr>
+                  <pic:blipFill>
+                    <a:blip r:embed="rId18"/>
+                    <a:stretch>
+                      <a:fillRect/>
+                    </a:stretch>
+                  </pic:blipFill>
+                  <pic:spPr bwMode="auto">
+                    <a:xfrm>
+                      <a:off x="0" y="0"/>
+                      <a:ext cx="5669915" cy="7150735"/>
+                    </a:xfrm>
+                    <a:prstGeom prst="rect">
+                      <a:avLst/>
+                    </a:prstGeom>
+                  </pic:spPr>
+                </pic:pic>
+              </a:graphicData>
+            </a:graphic>
+          </wp:anchor>
+        </w:drawing>
+      </w:r>
+    </w:p>
+    <w:p>
+      <w:pPr>
+        <w:pStyle w:val="Cuerpodetexto"/>
+        <w:spacing w:before="0" w:after="140"/>
+        <w:rPr>
+          <w:rFonts w:ascii="Ubutnu" w:hAnsi="Ubutnu" w:eastAsia="Noto Serif CJK SC" w:cs="Lohit Devanagari"/>
+          <w:b w:val="false"/>
+          <w:b w:val="false"/>
+          <w:bCs w:val="false"/>
+          <w:color w:val="auto"/>
+          <w:kern w:val="2"/>
+          <w:sz w:val="24"/>
+          <w:szCs w:val="24"/>
+          <w:lang w:val="es-ES" w:eastAsia="zh-CN" w:bidi="hi-IN"/>
+        </w:rPr>
+      </w:pPr>
+      <w:r>
+        <w:rPr/>
+      </w:r>
+    </w:p>
+    <w:p>
+      <w:pPr>
+        <w:pStyle w:val="Cuerpodetexto"/>
+        <w:spacing w:before="0" w:after="140"/>
+        <w:rPr>
+          <w:rFonts w:ascii="Ubutnu" w:hAnsi="Ubutnu" w:eastAsia="Noto Serif CJK SC" w:cs="Lohit Devanagari"/>
+          <w:b w:val="false"/>
+          <w:b w:val="false"/>
+          <w:bCs w:val="false"/>
+          <w:color w:val="auto"/>
+          <w:kern w:val="2"/>
+          <w:sz w:val="24"/>
+          <w:szCs w:val="24"/>
+          <w:lang w:val="es-ES" w:eastAsia="zh-CN" w:bidi="hi-IN"/>
+        </w:rPr>
+      </w:pPr>
+      <w:r>
+        <w:rPr/>
+      </w:r>
+    </w:p>
+    <w:p>
+      <w:pPr>
+        <w:pStyle w:val="Cuerpodetexto"/>
+        <w:spacing w:before="0" w:after="140"/>
+        <w:rPr>
+          <w:rFonts w:ascii="Ubutnu" w:hAnsi="Ubutnu" w:eastAsia="Noto Serif CJK SC" w:cs="Lohit Devanagari"/>
+          <w:b w:val="false"/>
+          <w:b w:val="false"/>
+          <w:bCs w:val="false"/>
+          <w:color w:val="auto"/>
+          <w:kern w:val="2"/>
+          <w:sz w:val="24"/>
+          <w:szCs w:val="24"/>
+          <w:lang w:val="es-ES" w:eastAsia="zh-CN" w:bidi="hi-IN"/>
+        </w:rPr>
+      </w:pPr>
+      <w:r>
+        <w:rPr/>
+      </w:r>
+    </w:p>
+    <w:p>
+      <w:pPr>
+        <w:pStyle w:val="Cuerpodetexto"/>
+        <w:spacing w:before="0" w:after="140"/>
+        <w:rPr>
+          <w:rFonts w:ascii="Ubutnu" w:hAnsi="Ubutnu" w:eastAsia="Noto Serif CJK SC" w:cs="Lohit Devanagari"/>
+          <w:b w:val="false"/>
+          <w:b w:val="false"/>
+          <w:bCs w:val="false"/>
+          <w:color w:val="auto"/>
+          <w:kern w:val="2"/>
+          <w:sz w:val="24"/>
+          <w:szCs w:val="24"/>
+          <w:lang w:val="es-ES" w:eastAsia="zh-CN" w:bidi="hi-IN"/>
+        </w:rPr>
+      </w:pPr>
+      <w:r>
+        <w:rPr/>
+      </w:r>
+    </w:p>
+    <w:p>
+      <w:pPr>
+        <w:pStyle w:val="Cuerpodetexto"/>
+        <w:spacing w:before="0" w:after="140"/>
+        <w:rPr>
+          <w:rFonts w:ascii="Ubutnu" w:hAnsi="Ubutnu" w:eastAsia="Noto Serif CJK SC" w:cs="Lohit Devanagari"/>
+          <w:b w:val="false"/>
+          <w:b w:val="false"/>
+          <w:bCs w:val="false"/>
+          <w:color w:val="auto"/>
+          <w:kern w:val="2"/>
+          <w:sz w:val="24"/>
+          <w:szCs w:val="24"/>
+          <w:lang w:val="es-ES" w:eastAsia="zh-CN" w:bidi="hi-IN"/>
+        </w:rPr>
+      </w:pPr>
+      <w:r>
+        <w:rPr/>
+      </w:r>
+    </w:p>
+    <w:p>
+      <w:pPr>
+        <w:pStyle w:val="Cuerpodetexto"/>
+        <w:spacing w:before="0" w:after="140"/>
+        <w:rPr>
+          <w:rFonts w:ascii="Ubutnu" w:hAnsi="Ubutnu" w:eastAsia="Noto Serif CJK SC" w:cs="Lohit Devanagari"/>
+          <w:b w:val="false"/>
+          <w:b w:val="false"/>
+          <w:bCs w:val="false"/>
+          <w:color w:val="auto"/>
+          <w:kern w:val="2"/>
+          <w:sz w:val="24"/>
+          <w:szCs w:val="24"/>
+          <w:lang w:val="es-ES" w:eastAsia="zh-CN" w:bidi="hi-IN"/>
+        </w:rPr>
+      </w:pPr>
+      <w:r>
+        <w:rPr/>
+      </w:r>
+    </w:p>
+    <w:p>
+      <w:pPr>
+        <w:pStyle w:val="Cuerpodetexto"/>
+        <w:spacing w:before="0" w:after="140"/>
+        <w:rPr>
+          <w:rFonts w:ascii="Ubutnu" w:hAnsi="Ubutnu" w:eastAsia="Noto Serif CJK SC" w:cs="Lohit Devanagari"/>
+          <w:b w:val="false"/>
+          <w:b w:val="false"/>
+          <w:bCs w:val="false"/>
+          <w:color w:val="auto"/>
+          <w:kern w:val="2"/>
+          <w:sz w:val="24"/>
+          <w:szCs w:val="24"/>
+          <w:lang w:val="es-ES" w:eastAsia="zh-CN" w:bidi="hi-IN"/>
+        </w:rPr>
+      </w:pPr>
+      <w:r>
+        <w:rPr/>
+      </w:r>
+    </w:p>
+    <w:p>
+      <w:pPr>
+        <w:pStyle w:val="Cuerpodetexto"/>
+        <w:spacing w:before="0" w:after="140"/>
+        <w:rPr>
+          <w:rFonts w:ascii="Ubutnu" w:hAnsi="Ubutnu" w:eastAsia="Noto Serif CJK SC" w:cs="Lohit Devanagari"/>
+          <w:b w:val="false"/>
+          <w:b w:val="false"/>
+          <w:bCs w:val="false"/>
+          <w:color w:val="auto"/>
+          <w:kern w:val="2"/>
+          <w:sz w:val="24"/>
+          <w:szCs w:val="24"/>
+          <w:lang w:val="es-ES" w:eastAsia="zh-CN" w:bidi="hi-IN"/>
+        </w:rPr>
+      </w:pPr>
+      <w:r>
+        <w:rPr/>
+      </w:r>
+    </w:p>
+    <w:p>
+      <w:pPr>
+        <w:pStyle w:val="Cuerpodetexto"/>
+        <w:spacing w:before="0" w:after="140"/>
+        <w:rPr>
+          <w:rFonts w:ascii="Ubutnu" w:hAnsi="Ubutnu" w:eastAsia="Noto Serif CJK SC" w:cs="Lohit Devanagari"/>
+          <w:b w:val="false"/>
+          <w:b w:val="false"/>
+          <w:bCs w:val="false"/>
+          <w:color w:val="auto"/>
+          <w:kern w:val="2"/>
+          <w:sz w:val="24"/>
+          <w:szCs w:val="24"/>
+          <w:lang w:val="es-ES" w:eastAsia="zh-CN" w:bidi="hi-IN"/>
+        </w:rPr>
+      </w:pPr>
+      <w:r>
+        <w:rPr/>
+      </w:r>
+    </w:p>
+    <w:p>
+      <w:pPr>
+        <w:pStyle w:val="Cuerpodetexto"/>
+        <w:spacing w:before="0" w:after="140"/>
+        <w:rPr>
+          <w:rFonts w:ascii="Ubutnu" w:hAnsi="Ubutnu" w:eastAsia="Noto Serif CJK SC" w:cs="Lohit Devanagari"/>
+          <w:b w:val="false"/>
+          <w:b w:val="false"/>
+          <w:bCs w:val="false"/>
+          <w:color w:val="auto"/>
+          <w:kern w:val="2"/>
+          <w:sz w:val="24"/>
+          <w:szCs w:val="24"/>
+          <w:lang w:val="es-ES" w:eastAsia="zh-CN" w:bidi="hi-IN"/>
+        </w:rPr>
+      </w:pPr>
+      <w:r>
+        <w:rPr/>
+      </w:r>
+    </w:p>
+    <w:p>
+      <w:pPr>
+        <w:pStyle w:val="Cuerpodetexto"/>
+        <w:spacing w:before="0" w:after="140"/>
+        <w:rPr>
+          <w:rFonts w:ascii="Ubutnu" w:hAnsi="Ubutnu" w:eastAsia="Noto Serif CJK SC" w:cs="Lohit Devanagari"/>
+          <w:b w:val="false"/>
+          <w:b w:val="false"/>
+          <w:bCs w:val="false"/>
+          <w:color w:val="auto"/>
+          <w:kern w:val="2"/>
+          <w:sz w:val="24"/>
+          <w:szCs w:val="24"/>
+          <w:lang w:val="es-ES" w:eastAsia="zh-CN" w:bidi="hi-IN"/>
+        </w:rPr>
+      </w:pPr>
+      <w:r>
+        <w:rPr/>
+      </w:r>
+    </w:p>
+    <w:p>
+      <w:pPr>
+        <w:pStyle w:val="Cuerpodetexto"/>
+        <w:spacing w:before="0" w:after="140"/>
+        <w:rPr>
+          <w:rFonts w:ascii="Ubutnu" w:hAnsi="Ubutnu" w:eastAsia="Noto Serif CJK SC" w:cs="Lohit Devanagari"/>
+          <w:b w:val="false"/>
+          <w:b w:val="false"/>
+          <w:bCs w:val="false"/>
+          <w:color w:val="auto"/>
+          <w:kern w:val="2"/>
+          <w:sz w:val="24"/>
+          <w:szCs w:val="24"/>
+          <w:lang w:val="es-ES" w:eastAsia="zh-CN" w:bidi="hi-IN"/>
+        </w:rPr>
+      </w:pPr>
+      <w:r>
+        <w:rPr/>
+      </w:r>
+    </w:p>
+    <w:p>
+      <w:pPr>
+        <w:pStyle w:val="Cuerpodetexto"/>
+        <w:spacing w:before="0" w:after="140"/>
+        <w:rPr>
+          <w:rFonts w:ascii="Ubutnu" w:hAnsi="Ubutnu" w:eastAsia="Noto Serif CJK SC" w:cs="Lohit Devanagari"/>
+          <w:b w:val="false"/>
+          <w:b w:val="false"/>
+          <w:bCs w:val="false"/>
+          <w:color w:val="auto"/>
+          <w:kern w:val="2"/>
+          <w:sz w:val="24"/>
+          <w:szCs w:val="24"/>
+          <w:lang w:val="es-ES" w:eastAsia="zh-CN" w:bidi="hi-IN"/>
+        </w:rPr>
+      </w:pPr>
+      <w:r>
+        <w:rPr/>
+      </w:r>
+    </w:p>
+    <w:p>
+      <w:pPr>
+        <w:pStyle w:val="Cuerpodetexto"/>
+        <w:spacing w:before="0" w:after="140"/>
+        <w:rPr>
+          <w:rFonts w:ascii="Ubutnu" w:hAnsi="Ubutnu" w:eastAsia="Noto Serif CJK SC" w:cs="Lohit Devanagari"/>
+          <w:b w:val="false"/>
+          <w:b w:val="false"/>
+          <w:bCs w:val="false"/>
+          <w:color w:val="auto"/>
+          <w:kern w:val="2"/>
+          <w:sz w:val="24"/>
+          <w:szCs w:val="24"/>
+          <w:lang w:val="es-ES" w:eastAsia="zh-CN" w:bidi="hi-IN"/>
+        </w:rPr>
+      </w:pPr>
+      <w:r>
+        <w:rPr/>
+      </w:r>
+    </w:p>
+    <w:p>
+      <w:pPr>
+        <w:pStyle w:val="Cuerpodetexto"/>
+        <w:spacing w:before="0" w:after="140"/>
+        <w:rPr>
+          <w:rFonts w:ascii="Ubutnu" w:hAnsi="Ubutnu" w:eastAsia="Noto Serif CJK SC" w:cs="Lohit Devanagari"/>
+          <w:b w:val="false"/>
+          <w:b w:val="false"/>
+          <w:bCs w:val="false"/>
+          <w:color w:val="auto"/>
+          <w:kern w:val="2"/>
+          <w:sz w:val="24"/>
+          <w:szCs w:val="24"/>
+          <w:lang w:val="es-ES" w:eastAsia="zh-CN" w:bidi="hi-IN"/>
+        </w:rPr>
+      </w:pPr>
+      <w:r>
+        <w:rPr/>
+      </w:r>
+    </w:p>
+    <w:p>
+      <w:pPr>
+        <w:pStyle w:val="Cuerpodetexto"/>
+        <w:spacing w:before="0" w:after="140"/>
+        <w:rPr>
+          <w:rFonts w:ascii="Ubutnu" w:hAnsi="Ubutnu" w:eastAsia="Noto Serif CJK SC" w:cs="Lohit Devanagari"/>
+          <w:b w:val="false"/>
+          <w:b w:val="false"/>
+          <w:bCs w:val="false"/>
+          <w:color w:val="auto"/>
+          <w:kern w:val="2"/>
+          <w:sz w:val="24"/>
+          <w:szCs w:val="24"/>
+          <w:lang w:val="es-ES" w:eastAsia="zh-CN" w:bidi="hi-IN"/>
+        </w:rPr>
+      </w:pPr>
+      <w:r>
+        <w:rPr/>
+      </w:r>
+    </w:p>
+    <w:p>
+      <w:pPr>
+        <w:pStyle w:val="Cuerpodetexto"/>
+        <w:spacing w:before="0" w:after="140"/>
+        <w:rPr>
+          <w:rFonts w:ascii="Ubutnu" w:hAnsi="Ubutnu" w:eastAsia="Noto Serif CJK SC" w:cs="Lohit Devanagari"/>
+          <w:b w:val="false"/>
+          <w:b w:val="false"/>
+          <w:bCs w:val="false"/>
+          <w:color w:val="auto"/>
+          <w:kern w:val="2"/>
+          <w:sz w:val="24"/>
+          <w:szCs w:val="24"/>
+          <w:lang w:val="es-ES" w:eastAsia="zh-CN" w:bidi="hi-IN"/>
+        </w:rPr>
+      </w:pPr>
+      <w:r>
+        <w:rPr/>
+      </w:r>
+    </w:p>
+    <w:p>
+      <w:pPr>
+        <w:pStyle w:val="Cuerpodetexto"/>
+        <w:spacing w:before="0" w:after="140"/>
+        <w:rPr>
+          <w:rFonts w:ascii="Ubutnu" w:hAnsi="Ubutnu" w:eastAsia="Noto Serif CJK SC" w:cs="Lohit Devanagari"/>
+          <w:b w:val="false"/>
+          <w:b w:val="false"/>
+          <w:bCs w:val="false"/>
+          <w:color w:val="auto"/>
+          <w:kern w:val="2"/>
+          <w:sz w:val="24"/>
+          <w:szCs w:val="24"/>
+          <w:lang w:val="es-ES" w:eastAsia="zh-CN" w:bidi="hi-IN"/>
+        </w:rPr>
+      </w:pPr>
+      <w:r>
+        <w:rPr/>
+      </w:r>
+    </w:p>
+    <w:p>
+      <w:pPr>
+        <w:pStyle w:val="Cuerpodetexto"/>
+        <w:spacing w:before="0" w:after="140"/>
+        <w:rPr>
+          <w:rFonts w:ascii="Ubutnu" w:hAnsi="Ubutnu" w:eastAsia="Noto Serif CJK SC" w:cs="Lohit Devanagari"/>
+          <w:b w:val="false"/>
+          <w:b w:val="false"/>
+          <w:bCs w:val="false"/>
+          <w:color w:val="auto"/>
+          <w:kern w:val="2"/>
+          <w:sz w:val="24"/>
+          <w:szCs w:val="24"/>
+          <w:lang w:val="es-ES" w:eastAsia="zh-CN" w:bidi="hi-IN"/>
+        </w:rPr>
+      </w:pPr>
+      <w:r>
+        <w:rPr/>
+      </w:r>
+    </w:p>
+    <w:p>
+      <w:pPr>
+        <w:pStyle w:val="Cuerpodetexto"/>
+        <w:spacing w:before="0" w:after="140"/>
+        <w:rPr>
+          <w:rFonts w:ascii="Ubutnu" w:hAnsi="Ubutnu" w:eastAsia="Noto Serif CJK SC" w:cs="Lohit Devanagari"/>
+          <w:b w:val="false"/>
+          <w:b w:val="false"/>
+          <w:bCs w:val="false"/>
+          <w:color w:val="auto"/>
+          <w:kern w:val="2"/>
+          <w:sz w:val="24"/>
+          <w:szCs w:val="24"/>
+          <w:lang w:val="es-ES" w:eastAsia="zh-CN" w:bidi="hi-IN"/>
+        </w:rPr>
+      </w:pPr>
+      <w:r>
+        <w:rPr/>
+      </w:r>
+    </w:p>
+    <w:p>
+      <w:pPr>
+        <w:pStyle w:val="Cuerpodetexto"/>
+        <w:spacing w:before="0" w:after="140"/>
+        <w:rPr>
+          <w:rFonts w:ascii="Ubutnu" w:hAnsi="Ubutnu" w:eastAsia="Noto Serif CJK SC" w:cs="Lohit Devanagari"/>
+          <w:b w:val="false"/>
+          <w:b w:val="false"/>
+          <w:bCs w:val="false"/>
+          <w:color w:val="auto"/>
+          <w:kern w:val="2"/>
+          <w:sz w:val="24"/>
+          <w:szCs w:val="24"/>
+          <w:lang w:val="es-ES" w:eastAsia="zh-CN" w:bidi="hi-IN"/>
+        </w:rPr>
+      </w:pPr>
+      <w:r>
+        <w:rPr/>
+      </w:r>
+    </w:p>
+    <w:p>
+      <w:pPr>
+        <w:pStyle w:val="Cuerpodetexto"/>
+        <w:spacing w:before="0" w:after="140"/>
+        <w:rPr>
+          <w:rFonts w:ascii="Ubutnu" w:hAnsi="Ubutnu" w:eastAsia="Noto Serif CJK SC" w:cs="Lohit Devanagari"/>
+          <w:b w:val="false"/>
+          <w:b w:val="false"/>
+          <w:bCs w:val="false"/>
+          <w:color w:val="auto"/>
+          <w:kern w:val="2"/>
+          <w:sz w:val="24"/>
+          <w:szCs w:val="24"/>
+          <w:lang w:val="es-ES" w:eastAsia="zh-CN" w:bidi="hi-IN"/>
+        </w:rPr>
+      </w:pPr>
+      <w:r>
+        <w:rPr/>
+      </w:r>
+    </w:p>
+    <w:p>
+      <w:pPr>
+        <w:pStyle w:val="Cuerpodetexto"/>
+        <w:spacing w:before="0" w:after="140"/>
+        <w:rPr>
+          <w:rFonts w:ascii="Ubutnu" w:hAnsi="Ubutnu" w:eastAsia="Noto Serif CJK SC" w:cs="Lohit Devanagari"/>
+          <w:b w:val="false"/>
+          <w:b w:val="false"/>
+          <w:bCs w:val="false"/>
+          <w:color w:val="auto"/>
+          <w:kern w:val="2"/>
+          <w:sz w:val="24"/>
+          <w:szCs w:val="24"/>
+          <w:lang w:val="es-ES" w:eastAsia="zh-CN" w:bidi="hi-IN"/>
+        </w:rPr>
+      </w:pPr>
+      <w:r>
+        <w:rPr/>
+      </w:r>
+    </w:p>
+    <w:p>
+      <w:pPr>
+        <w:pStyle w:val="Cuerpodetexto"/>
+        <w:spacing w:before="0" w:after="140"/>
+        <w:rPr>
+          <w:rFonts w:ascii="Ubutnu" w:hAnsi="Ubutnu" w:eastAsia="Noto Serif CJK SC" w:cs="Lohit Devanagari"/>
+          <w:b w:val="false"/>
+          <w:b w:val="false"/>
+          <w:bCs w:val="false"/>
+          <w:color w:val="auto"/>
+          <w:kern w:val="2"/>
+          <w:sz w:val="24"/>
+          <w:szCs w:val="24"/>
+          <w:lang w:val="es-ES" w:eastAsia="zh-CN" w:bidi="hi-IN"/>
+        </w:rPr>
+      </w:pPr>
+      <w:r>
+        <w:rPr/>
+      </w:r>
+    </w:p>
+    <w:p>
+      <w:pPr>
+        <w:pStyle w:val="Cuerpodetexto"/>
+        <w:spacing w:before="0" w:after="140"/>
+        <w:rPr>
+          <w:rFonts w:ascii="Ubutnu" w:hAnsi="Ubutnu" w:eastAsia="Noto Serif CJK SC" w:cs="Lohit Devanagari"/>
+          <w:b w:val="false"/>
+          <w:b w:val="false"/>
+          <w:bCs w:val="false"/>
+          <w:color w:val="auto"/>
+          <w:kern w:val="2"/>
+          <w:sz w:val="24"/>
+          <w:szCs w:val="24"/>
+          <w:lang w:val="es-ES" w:eastAsia="zh-CN" w:bidi="hi-IN"/>
+        </w:rPr>
+      </w:pPr>
+      <w:r>
+        <w:rPr/>
+      </w:r>
+    </w:p>
+    <w:p>
+      <w:pPr>
+        <w:pStyle w:val="Cuerpodetexto"/>
+        <w:spacing w:before="0" w:after="140"/>
+        <w:rPr>
+          <w:rFonts w:ascii="Ubutnu" w:hAnsi="Ubutnu" w:eastAsia="Noto Serif CJK SC" w:cs="Lohit Devanagari"/>
+          <w:b w:val="false"/>
+          <w:b w:val="false"/>
+          <w:bCs w:val="false"/>
+          <w:color w:val="auto"/>
+          <w:kern w:val="2"/>
+          <w:sz w:val="24"/>
+          <w:szCs w:val="24"/>
+          <w:lang w:val="es-ES" w:eastAsia="zh-CN" w:bidi="hi-IN"/>
+        </w:rPr>
+      </w:pPr>
+      <w:r>
+        <w:rPr/>
+      </w:r>
+    </w:p>
+    <w:p>
+      <w:pPr>
+        <w:pStyle w:val="Cuerpodetexto"/>
+        <w:spacing w:before="0" w:after="140"/>
+        <w:rPr/>
+      </w:pPr>
+      <w:r>
+        <w:rPr>
+          <w:rFonts w:eastAsia="Noto Serif CJK SC" w:cs="Lohit Devanagari" w:ascii="Ubutnu" w:hAnsi="Ubutnu"/>
+          <w:b w:val="false"/>
+          <w:bCs w:val="false"/>
+          <w:color w:val="auto"/>
+          <w:kern w:val="2"/>
+          <w:sz w:val="24"/>
+          <w:szCs w:val="24"/>
+          <w:lang w:val="es-ES" w:eastAsia="zh-CN" w:bidi="hi-IN"/>
+        </w:rPr>
+        <w:t xml:space="preserve">- </w:t>
+      </w:r>
+      <w:r>
+        <w:rPr>
+          <w:rFonts w:eastAsia="Noto Serif CJK SC" w:cs="Lohit Devanagari" w:ascii="Ubutnu" w:hAnsi="Ubutnu"/>
+          <w:b/>
+          <w:bCs/>
+          <w:color w:val="auto"/>
+          <w:kern w:val="2"/>
+          <w:sz w:val="24"/>
+          <w:szCs w:val="24"/>
+          <w:lang w:val="es-ES" w:eastAsia="zh-CN" w:bidi="hi-IN"/>
+        </w:rPr>
+        <w:t>Interfaz IQuery:</w:t>
+      </w:r>
+    </w:p>
+    <w:p>
+      <w:pPr>
+        <w:pStyle w:val="Cuerpodetexto"/>
+        <w:spacing w:before="0" w:after="140"/>
+        <w:rPr>
+          <w:rFonts w:ascii="Ubutnu" w:hAnsi="Ubutnu" w:eastAsia="Noto Serif CJK SC" w:cs="Lohit Devanagari"/>
+          <w:b/>
+          <w:b/>
+          <w:bCs/>
+          <w:color w:val="auto"/>
+          <w:kern w:val="2"/>
+          <w:sz w:val="24"/>
+          <w:szCs w:val="24"/>
+          <w:lang w:val="es-ES" w:eastAsia="zh-CN" w:bidi="hi-IN"/>
+        </w:rPr>
+      </w:pPr>
+      <w:r>
+        <w:rPr/>
+      </w:r>
+    </w:p>
+    <w:p>
+      <w:pPr>
+        <w:pStyle w:val="Cuerpodetexto"/>
+        <w:spacing w:before="0" w:after="140"/>
+        <w:rPr/>
+      </w:pPr>
+      <w:r>
+        <w:rPr>
+          <w:rFonts w:eastAsia="Noto Serif CJK SC" w:cs="Lohit Devanagari" w:ascii="Ubutnu" w:hAnsi="Ubutnu"/>
+          <w:b/>
+          <w:bCs/>
+          <w:color w:val="auto"/>
+          <w:kern w:val="2"/>
+          <w:sz w:val="24"/>
+          <w:szCs w:val="24"/>
+          <w:lang w:val="es-ES" w:eastAsia="zh-CN" w:bidi="hi-IN"/>
+        </w:rPr>
+        <w:tab/>
+      </w:r>
+      <w:r>
+        <w:rPr>
+          <w:rFonts w:eastAsia="Noto Serif CJK SC" w:cs="Lohit Devanagari" w:ascii="Ubutnu" w:hAnsi="Ubutnu"/>
+          <w:b w:val="false"/>
+          <w:bCs w:val="false"/>
+          <w:color w:val="auto"/>
+          <w:kern w:val="2"/>
+          <w:sz w:val="24"/>
+          <w:szCs w:val="24"/>
+          <w:lang w:val="es-ES" w:eastAsia="zh-CN" w:bidi="hi-IN"/>
+        </w:rPr>
+        <w:t>Compromete a la generación de un objeto de consulta propio a la clase que lo implemente.</w:t>
+      </w:r>
+    </w:p>
+    <w:p>
+      <w:pPr>
+        <w:pStyle w:val="Cuerpodetexto"/>
+        <w:spacing w:before="0" w:after="140"/>
+        <w:rPr>
+          <w:rFonts w:ascii="Ubutnu" w:hAnsi="Ubutnu" w:eastAsia="Noto Serif CJK SC" w:cs="Lohit Devanagari"/>
+          <w:b w:val="false"/>
+          <w:b w:val="false"/>
+          <w:bCs w:val="false"/>
+          <w:color w:val="auto"/>
+          <w:kern w:val="2"/>
+          <w:sz w:val="24"/>
+          <w:szCs w:val="24"/>
+          <w:lang w:val="es-ES" w:eastAsia="zh-CN" w:bidi="hi-IN"/>
+        </w:rPr>
+      </w:pPr>
+      <w:r>
+        <w:rPr/>
+      </w:r>
+    </w:p>
+    <w:p>
+      <w:pPr>
+        <w:pStyle w:val="Cuerpodetexto"/>
+        <w:spacing w:before="0" w:after="140"/>
+        <w:rPr/>
+      </w:pPr>
+      <w:r>
+        <w:rPr>
+          <w:rFonts w:eastAsia="Noto Serif CJK SC" w:cs="Lohit Devanagari" w:ascii="Ubutnu" w:hAnsi="Ubutnu"/>
+          <w:b w:val="false"/>
+          <w:bCs w:val="false"/>
+          <w:color w:val="auto"/>
+          <w:kern w:val="2"/>
+          <w:sz w:val="24"/>
+          <w:szCs w:val="24"/>
+          <w:lang w:val="es-ES" w:eastAsia="zh-CN" w:bidi="hi-IN"/>
+        </w:rPr>
+        <w:t xml:space="preserve">- </w:t>
+      </w:r>
+      <w:r>
+        <w:rPr>
+          <w:rFonts w:eastAsia="Noto Serif CJK SC" w:cs="Lohit Devanagari" w:ascii="Ubutnu" w:hAnsi="Ubutnu"/>
+          <w:b/>
+          <w:bCs/>
+          <w:color w:val="auto"/>
+          <w:kern w:val="2"/>
+          <w:sz w:val="24"/>
+          <w:szCs w:val="24"/>
+          <w:lang w:val="es-ES" w:eastAsia="zh-CN" w:bidi="hi-IN"/>
+        </w:rPr>
+        <w:t>Interfaz IDataBaseConnector:</w:t>
+      </w:r>
+    </w:p>
+    <w:p>
+      <w:pPr>
+        <w:pStyle w:val="Cuerpodetexto"/>
+        <w:spacing w:before="0" w:after="140"/>
+        <w:rPr>
+          <w:rFonts w:ascii="Ubutnu" w:hAnsi="Ubutnu" w:eastAsia="Noto Serif CJK SC" w:cs="Lohit Devanagari"/>
+          <w:b/>
+          <w:b/>
+          <w:bCs/>
+          <w:color w:val="auto"/>
+          <w:kern w:val="2"/>
+          <w:sz w:val="24"/>
+          <w:szCs w:val="24"/>
+          <w:lang w:val="es-ES" w:eastAsia="zh-CN" w:bidi="hi-IN"/>
+        </w:rPr>
+      </w:pPr>
+      <w:r>
+        <w:rPr/>
+      </w:r>
+    </w:p>
+    <w:p>
+      <w:pPr>
+        <w:pStyle w:val="Cuerpodetexto"/>
+        <w:spacing w:before="0" w:after="140"/>
+        <w:rPr/>
+      </w:pPr>
+      <w:r>
+        <w:rPr>
+          <w:rFonts w:eastAsia="Noto Serif CJK SC" w:cs="Lohit Devanagari" w:ascii="Ubutnu" w:hAnsi="Ubutnu"/>
+          <w:b/>
+          <w:bCs/>
+          <w:color w:val="auto"/>
+          <w:kern w:val="2"/>
+          <w:sz w:val="24"/>
+          <w:szCs w:val="24"/>
+          <w:lang w:val="es-ES" w:eastAsia="zh-CN" w:bidi="hi-IN"/>
+        </w:rPr>
+        <w:tab/>
+      </w:r>
+      <w:r>
+        <w:rPr>
+          <w:rFonts w:eastAsia="Noto Serif CJK SC" w:cs="Lohit Devanagari" w:ascii="Ubutnu" w:hAnsi="Ubutnu"/>
+          <w:b w:val="false"/>
+          <w:bCs w:val="false"/>
+          <w:color w:val="auto"/>
+          <w:kern w:val="2"/>
+          <w:sz w:val="24"/>
+          <w:szCs w:val="24"/>
+          <w:lang w:val="es-ES" w:eastAsia="zh-CN" w:bidi="hi-IN"/>
+        </w:rPr>
+        <w:t>Es una interfaz pensada para definir las operaciones fundamentales de gestión de la conexión a base de datos: conectar, desconectar y obtener el objeto que representa la conexión.</w:t>
+      </w:r>
+    </w:p>
+    <w:p>
+      <w:pPr>
+        <w:pStyle w:val="Cuerpodetexto"/>
+        <w:spacing w:before="0" w:after="140"/>
+        <w:rPr>
+          <w:rFonts w:ascii="Ubutnu" w:hAnsi="Ubutnu" w:eastAsia="Noto Serif CJK SC" w:cs="Lohit Devanagari"/>
+          <w:b w:val="false"/>
+          <w:b w:val="false"/>
+          <w:bCs w:val="false"/>
+          <w:color w:val="auto"/>
+          <w:kern w:val="2"/>
+          <w:sz w:val="24"/>
+          <w:szCs w:val="24"/>
+          <w:lang w:val="es-ES" w:eastAsia="zh-CN" w:bidi="hi-IN"/>
+        </w:rPr>
+      </w:pPr>
+      <w:r>
+        <w:rPr/>
+      </w:r>
+    </w:p>
+    <w:p>
+      <w:pPr>
+        <w:pStyle w:val="Cuerpodetexto"/>
+        <w:spacing w:before="0" w:after="140"/>
+        <w:rPr/>
+      </w:pPr>
+      <w:r>
+        <w:rPr>
+          <w:rFonts w:eastAsia="Noto Serif CJK SC" w:cs="Lohit Devanagari" w:ascii="Ubutnu" w:hAnsi="Ubutnu"/>
+          <w:b w:val="false"/>
+          <w:bCs w:val="false"/>
+          <w:color w:val="auto"/>
+          <w:kern w:val="2"/>
+          <w:sz w:val="24"/>
+          <w:szCs w:val="24"/>
+          <w:lang w:val="es-ES" w:eastAsia="zh-CN" w:bidi="hi-IN"/>
+        </w:rPr>
+        <w:t xml:space="preserve">- </w:t>
+      </w:r>
+      <w:r>
+        <w:rPr>
+          <w:rFonts w:eastAsia="Noto Serif CJK SC" w:cs="Lohit Devanagari" w:ascii="Ubutnu" w:hAnsi="Ubutnu"/>
+          <w:b/>
+          <w:bCs/>
+          <w:color w:val="auto"/>
+          <w:kern w:val="2"/>
+          <w:sz w:val="24"/>
+          <w:szCs w:val="24"/>
+          <w:lang w:val="es-ES" w:eastAsia="zh-CN" w:bidi="hi-IN"/>
+        </w:rPr>
+        <w:t>ConnectionPostgreSQL:</w:t>
+      </w:r>
+    </w:p>
+    <w:p>
+      <w:pPr>
+        <w:pStyle w:val="Cuerpodetexto"/>
+        <w:spacing w:before="0" w:after="140"/>
+        <w:rPr>
+          <w:rFonts w:ascii="Ubutnu" w:hAnsi="Ubutnu" w:eastAsia="Noto Serif CJK SC" w:cs="Lohit Devanagari"/>
+          <w:b/>
+          <w:b/>
+          <w:bCs/>
+          <w:color w:val="auto"/>
+          <w:kern w:val="2"/>
+          <w:sz w:val="24"/>
+          <w:szCs w:val="24"/>
+          <w:lang w:val="es-ES" w:eastAsia="zh-CN" w:bidi="hi-IN"/>
+        </w:rPr>
+      </w:pPr>
+      <w:r>
+        <w:rPr/>
+      </w:r>
+    </w:p>
+    <w:p>
+      <w:pPr>
+        <w:pStyle w:val="Cuerpodetexto"/>
+        <w:spacing w:before="0" w:after="140"/>
+        <w:rPr>
+          <w:b w:val="false"/>
+          <w:b w:val="false"/>
+          <w:bCs w:val="false"/>
+        </w:rPr>
+      </w:pPr>
+      <w:r>
+        <w:rPr>
+          <w:rFonts w:eastAsia="Noto Serif CJK SC" w:cs="Lohit Devanagari" w:ascii="Ubutnu" w:hAnsi="Ubutnu"/>
+          <w:b w:val="false"/>
+          <w:bCs w:val="false"/>
+          <w:color w:val="auto"/>
+          <w:kern w:val="2"/>
+          <w:sz w:val="24"/>
+          <w:szCs w:val="24"/>
+          <w:lang w:val="es-ES" w:eastAsia="zh-CN" w:bidi="hi-IN"/>
+        </w:rPr>
+        <w:tab/>
+        <w:t>Se trata de la implementación de la interfaz de conexión para la base de datos de PostgreSql. Además de las operaciones relativas a la interfaz es capaz de cargar las propiedades de conexión desde un archivo en formato JSON y de ejecutar más de un tipo de sentencia sql.</w:t>
+      </w:r>
+    </w:p>
+    <w:p>
+      <w:pPr>
+        <w:pStyle w:val="Cuerpodetexto"/>
+        <w:spacing w:before="0" w:after="140"/>
+        <w:rPr>
+          <w:rFonts w:ascii="Ubutnu" w:hAnsi="Ubutnu" w:eastAsia="Noto Serif CJK SC" w:cs="Lohit Devanagari"/>
+          <w:color w:val="auto"/>
+          <w:kern w:val="2"/>
+          <w:sz w:val="24"/>
+          <w:szCs w:val="24"/>
+          <w:lang w:val="es-ES" w:eastAsia="zh-CN" w:bidi="hi-IN"/>
+        </w:rPr>
+      </w:pPr>
+      <w:r>
+        <w:rPr>
+          <w:b w:val="false"/>
+          <w:bCs w:val="false"/>
+        </w:rPr>
+      </w:r>
+    </w:p>
+    <w:p>
+      <w:pPr>
+        <w:pStyle w:val="Cuerpodetexto"/>
+        <w:spacing w:before="0" w:after="140"/>
+        <w:rPr>
+          <w:b w:val="false"/>
+          <w:b w:val="false"/>
+          <w:bCs w:val="false"/>
+        </w:rPr>
+      </w:pPr>
+      <w:r>
+        <w:rPr>
+          <w:rFonts w:eastAsia="Noto Serif CJK SC" w:cs="Lohit Devanagari" w:ascii="Ubutnu" w:hAnsi="Ubutnu"/>
+          <w:b w:val="false"/>
+          <w:bCs w:val="false"/>
+          <w:color w:val="auto"/>
+          <w:kern w:val="2"/>
+          <w:sz w:val="24"/>
+          <w:szCs w:val="24"/>
+          <w:lang w:val="es-ES" w:eastAsia="zh-CN" w:bidi="hi-IN"/>
+        </w:rPr>
+        <w:t xml:space="preserve">- </w:t>
+      </w:r>
+      <w:r>
+        <w:rPr>
+          <w:rFonts w:eastAsia="Noto Serif CJK SC" w:cs="Lohit Devanagari" w:ascii="Ubutnu" w:hAnsi="Ubutnu"/>
+          <w:b/>
+          <w:bCs/>
+          <w:color w:val="auto"/>
+          <w:kern w:val="2"/>
+          <w:sz w:val="24"/>
+          <w:szCs w:val="24"/>
+          <w:lang w:val="es-ES" w:eastAsia="zh-CN" w:bidi="hi-IN"/>
+        </w:rPr>
+        <w:t>PostgreSQLInsert:</w:t>
+      </w:r>
+    </w:p>
+    <w:p>
+      <w:pPr>
+        <w:pStyle w:val="Cuerpodetexto"/>
+        <w:spacing w:before="0" w:after="140"/>
+        <w:rPr>
+          <w:rFonts w:ascii="Ubutnu" w:hAnsi="Ubutnu" w:eastAsia="Noto Serif CJK SC" w:cs="Lohit Devanagari"/>
+          <w:b/>
+          <w:b/>
+          <w:bCs/>
+          <w:color w:val="auto"/>
+          <w:kern w:val="2"/>
+          <w:sz w:val="24"/>
+          <w:szCs w:val="24"/>
+          <w:lang w:val="es-ES" w:eastAsia="zh-CN" w:bidi="hi-IN"/>
+        </w:rPr>
+      </w:pPr>
+      <w:r>
+        <w:rPr>
+          <w:b w:val="false"/>
+          <w:bCs w:val="false"/>
+        </w:rPr>
+      </w:r>
+    </w:p>
+    <w:p>
+      <w:pPr>
+        <w:pStyle w:val="Cuerpodetexto"/>
+        <w:spacing w:before="0" w:after="140"/>
+        <w:rPr>
+          <w:b w:val="false"/>
+          <w:b w:val="false"/>
+          <w:bCs w:val="false"/>
+        </w:rPr>
+      </w:pPr>
+      <w:r>
+        <w:rPr>
+          <w:rFonts w:eastAsia="Noto Serif CJK SC" w:cs="Lohit Devanagari" w:ascii="Ubutnu" w:hAnsi="Ubutnu"/>
+          <w:b/>
+          <w:bCs/>
+          <w:color w:val="auto"/>
+          <w:kern w:val="2"/>
+          <w:sz w:val="24"/>
+          <w:szCs w:val="24"/>
+          <w:lang w:val="es-ES" w:eastAsia="zh-CN" w:bidi="hi-IN"/>
+        </w:rPr>
+        <w:tab/>
+      </w:r>
+      <w:r>
+        <w:rPr>
+          <w:rFonts w:eastAsia="Noto Serif CJK SC" w:cs="Lohit Devanagari" w:ascii="Ubutnu" w:hAnsi="Ubutnu"/>
+          <w:b w:val="false"/>
+          <w:bCs w:val="false"/>
+          <w:color w:val="auto"/>
+          <w:kern w:val="2"/>
+          <w:sz w:val="24"/>
+          <w:szCs w:val="24"/>
+          <w:lang w:val="es-ES" w:eastAsia="zh-CN" w:bidi="hi-IN"/>
+        </w:rPr>
+        <w:t xml:space="preserve">Tiene como responsabilidad la gestión de las operaciones de inserción en una base de datos PostgreSql. Se trata de un objeto del que solamente puede existir una copia dentro de la aplicación y que ofrecerá la posibilidad de insertar nuevos usuarios y nuevos pares de claves privada y pública. Posee como propiedad un objeto </w:t>
+      </w:r>
+      <w:bookmarkStart w:id="5" w:name="__DdeLink__1412_2026762659"/>
+      <w:r>
+        <w:rPr>
+          <w:rFonts w:eastAsia="Noto Serif CJK SC" w:cs="Lohit Devanagari" w:ascii="Ubutnu" w:hAnsi="Ubutnu"/>
+          <w:b w:val="false"/>
+          <w:bCs w:val="false"/>
+          <w:color w:val="auto"/>
+          <w:kern w:val="2"/>
+          <w:sz w:val="24"/>
+          <w:szCs w:val="24"/>
+          <w:lang w:val="es-ES" w:eastAsia="zh-CN" w:bidi="hi-IN"/>
+        </w:rPr>
+        <w:t>ConnectionPostgreSQL</w:t>
+      </w:r>
+      <w:bookmarkEnd w:id="5"/>
+      <w:r>
+        <w:rPr>
+          <w:rFonts w:eastAsia="Noto Serif CJK SC" w:cs="Lohit Devanagari" w:ascii="Ubutnu" w:hAnsi="Ubutnu"/>
+          <w:b w:val="false"/>
+          <w:bCs w:val="false"/>
+          <w:color w:val="auto"/>
+          <w:kern w:val="2"/>
+          <w:sz w:val="24"/>
+          <w:szCs w:val="24"/>
+          <w:lang w:val="es-ES" w:eastAsia="zh-CN" w:bidi="hi-IN"/>
+        </w:rPr>
+        <w:t xml:space="preserve"> para manejar sus consultas y es capaz de establecer las mismas a través de un objeto de consulta que carga desde su propia carpeta contenedora, quedando así restringidas las consultas que realiza.</w:t>
+      </w:r>
+    </w:p>
+    <w:p>
+      <w:pPr>
+        <w:pStyle w:val="Cuerpodetexto"/>
+        <w:spacing w:before="0" w:after="140"/>
+        <w:rPr>
+          <w:rFonts w:ascii="Ubutnu" w:hAnsi="Ubutnu" w:eastAsia="Noto Serif CJK SC" w:cs="Lohit Devanagari"/>
+          <w:color w:val="auto"/>
+          <w:kern w:val="2"/>
+          <w:sz w:val="24"/>
+          <w:szCs w:val="24"/>
+          <w:lang w:val="es-ES" w:eastAsia="zh-CN" w:bidi="hi-IN"/>
+        </w:rPr>
+      </w:pPr>
+      <w:r>
+        <w:rPr>
+          <w:b w:val="false"/>
+          <w:bCs w:val="false"/>
+        </w:rPr>
+      </w:r>
+    </w:p>
+    <w:p>
+      <w:pPr>
+        <w:pStyle w:val="Cuerpodetexto"/>
+        <w:spacing w:before="0" w:after="140"/>
+        <w:rPr>
+          <w:b w:val="false"/>
+          <w:b w:val="false"/>
+          <w:bCs w:val="false"/>
+        </w:rPr>
+      </w:pPr>
+      <w:r>
+        <w:rPr>
+          <w:rFonts w:eastAsia="Noto Serif CJK SC" w:cs="Lohit Devanagari" w:ascii="Ubutnu" w:hAnsi="Ubutnu"/>
+          <w:b w:val="false"/>
+          <w:bCs w:val="false"/>
+          <w:color w:val="auto"/>
+          <w:kern w:val="2"/>
+          <w:sz w:val="24"/>
+          <w:szCs w:val="24"/>
+          <w:lang w:val="es-ES" w:eastAsia="zh-CN" w:bidi="hi-IN"/>
+        </w:rPr>
+        <w:t xml:space="preserve">- </w:t>
+      </w:r>
+      <w:r>
+        <w:rPr>
+          <w:rFonts w:eastAsia="Noto Serif CJK SC" w:cs="Lohit Devanagari" w:ascii="Ubutnu" w:hAnsi="Ubutnu"/>
+          <w:b/>
+          <w:bCs/>
+          <w:color w:val="auto"/>
+          <w:kern w:val="2"/>
+          <w:sz w:val="24"/>
+          <w:szCs w:val="24"/>
+          <w:lang w:val="es-ES" w:eastAsia="zh-CN" w:bidi="hi-IN"/>
+        </w:rPr>
+        <w:t>PostgreSQLUpdate:</w:t>
+      </w:r>
+    </w:p>
+    <w:p>
+      <w:pPr>
+        <w:pStyle w:val="Cuerpodetexto"/>
+        <w:spacing w:before="0" w:after="140"/>
+        <w:rPr>
+          <w:rFonts w:ascii="Ubutnu" w:hAnsi="Ubutnu" w:eastAsia="Noto Serif CJK SC" w:cs="Lohit Devanagari"/>
+          <w:b/>
+          <w:b/>
+          <w:bCs/>
+          <w:color w:val="auto"/>
+          <w:kern w:val="2"/>
+          <w:sz w:val="24"/>
+          <w:szCs w:val="24"/>
+          <w:lang w:val="es-ES" w:eastAsia="zh-CN" w:bidi="hi-IN"/>
+        </w:rPr>
+      </w:pPr>
+      <w:r>
+        <w:rPr>
+          <w:b w:val="false"/>
+          <w:bCs w:val="false"/>
+        </w:rPr>
+      </w:r>
+    </w:p>
+    <w:p>
+      <w:pPr>
+        <w:pStyle w:val="Cuerpodetexto"/>
+        <w:spacing w:before="0" w:after="140"/>
+        <w:rPr/>
+      </w:pPr>
+      <w:r>
+        <w:rPr>
+          <w:rFonts w:eastAsia="Noto Serif CJK SC" w:cs="Lohit Devanagari" w:ascii="Ubutnu" w:hAnsi="Ubutnu"/>
+          <w:b/>
+          <w:bCs/>
+          <w:color w:val="auto"/>
+          <w:kern w:val="2"/>
+          <w:sz w:val="24"/>
+          <w:szCs w:val="24"/>
+          <w:lang w:val="es-ES" w:eastAsia="zh-CN" w:bidi="hi-IN"/>
+        </w:rPr>
+        <w:tab/>
+      </w:r>
+      <w:r>
+        <w:rPr>
+          <w:rFonts w:eastAsia="Noto Serif CJK SC" w:cs="Lohit Devanagari" w:ascii="Ubutnu" w:hAnsi="Ubutnu"/>
+          <w:b w:val="false"/>
+          <w:bCs w:val="false"/>
+          <w:color w:val="auto"/>
+          <w:kern w:val="2"/>
+          <w:sz w:val="24"/>
+          <w:szCs w:val="24"/>
+          <w:lang w:val="es-ES" w:eastAsia="zh-CN" w:bidi="hi-IN"/>
+        </w:rPr>
+        <w:t>Esta clase maneja las actualizaciones de información de la base de datos. Es un objeto de única copia dentro de la aplicación. Está compuesto por una conexión -  ConnectionPostgreSQL – e implementa la interfaz IQuery por lo que es capaz de establecer sus propias consultas en base a la información recibida del exterior y las plantillas en formato JSON de las que dispone. Puede actualizar una clave pública, una clave privada y un conjunto de datos tomando como base una clave pública.</w:t>
+      </w:r>
+    </w:p>
+    <w:p>
+      <w:pPr>
+        <w:pStyle w:val="Cuerpodetexto"/>
+        <w:spacing w:before="0" w:after="140"/>
+        <w:rPr>
+          <w:rFonts w:ascii="Ubutnu" w:hAnsi="Ubutnu" w:eastAsia="Noto Serif CJK SC" w:cs="Lohit Devanagari"/>
+          <w:b w:val="false"/>
+          <w:b w:val="false"/>
+          <w:bCs w:val="false"/>
+          <w:color w:val="auto"/>
+          <w:kern w:val="2"/>
+          <w:sz w:val="24"/>
+          <w:szCs w:val="24"/>
+          <w:lang w:val="es-ES" w:eastAsia="zh-CN" w:bidi="hi-IN"/>
+        </w:rPr>
+      </w:pPr>
+      <w:r>
+        <w:rPr/>
+      </w:r>
+    </w:p>
+    <w:p>
+      <w:pPr>
+        <w:pStyle w:val="Cuerpodetexto"/>
+        <w:spacing w:before="0" w:after="140"/>
+        <w:rPr>
+          <w:rFonts w:ascii="Ubutnu" w:hAnsi="Ubutnu" w:eastAsia="Noto Serif CJK SC" w:cs="Lohit Devanagari"/>
+          <w:b w:val="false"/>
+          <w:b w:val="false"/>
+          <w:bCs w:val="false"/>
+          <w:color w:val="auto"/>
+          <w:kern w:val="2"/>
+          <w:sz w:val="24"/>
+          <w:szCs w:val="24"/>
+          <w:lang w:val="es-ES" w:eastAsia="zh-CN" w:bidi="hi-IN"/>
+        </w:rPr>
+      </w:pPr>
+      <w:r>
+        <w:rPr/>
+      </w:r>
+    </w:p>
+    <w:p>
+      <w:pPr>
+        <w:pStyle w:val="Cuerpodetexto"/>
+        <w:spacing w:before="0" w:after="140"/>
+        <w:rPr>
+          <w:rFonts w:ascii="Ubutnu" w:hAnsi="Ubutnu" w:eastAsia="Noto Serif CJK SC" w:cs="Lohit Devanagari"/>
+          <w:b w:val="false"/>
+          <w:b w:val="false"/>
+          <w:bCs w:val="false"/>
+          <w:color w:val="auto"/>
+          <w:kern w:val="2"/>
+          <w:sz w:val="24"/>
+          <w:szCs w:val="24"/>
+          <w:lang w:val="es-ES" w:eastAsia="zh-CN" w:bidi="hi-IN"/>
+        </w:rPr>
+      </w:pPr>
+      <w:r>
+        <w:rPr/>
+      </w:r>
+    </w:p>
+    <w:p>
+      <w:pPr>
+        <w:pStyle w:val="Cuerpodetexto"/>
+        <w:spacing w:before="0" w:after="140"/>
+        <w:rPr>
+          <w:rFonts w:ascii="Ubutnu" w:hAnsi="Ubutnu" w:eastAsia="Noto Serif CJK SC" w:cs="Lohit Devanagari"/>
+          <w:b w:val="false"/>
+          <w:b w:val="false"/>
+          <w:bCs w:val="false"/>
+          <w:color w:val="auto"/>
+          <w:kern w:val="2"/>
+          <w:sz w:val="24"/>
+          <w:szCs w:val="24"/>
+          <w:lang w:val="es-ES" w:eastAsia="zh-CN" w:bidi="hi-IN"/>
+        </w:rPr>
+      </w:pPr>
+      <w:r>
+        <w:rPr/>
+      </w:r>
+    </w:p>
+    <w:p>
+      <w:pPr>
+        <w:pStyle w:val="Cuerpodetexto"/>
+        <w:spacing w:before="0" w:after="140"/>
+        <w:rPr/>
+      </w:pPr>
+      <w:r>
+        <w:rPr>
+          <w:rFonts w:eastAsia="Noto Serif CJK SC" w:cs="Lohit Devanagari" w:ascii="Ubutnu" w:hAnsi="Ubutnu"/>
+          <w:b w:val="false"/>
+          <w:bCs w:val="false"/>
+          <w:color w:val="auto"/>
+          <w:kern w:val="2"/>
+          <w:sz w:val="24"/>
+          <w:szCs w:val="24"/>
+          <w:lang w:val="es-ES" w:eastAsia="zh-CN" w:bidi="hi-IN"/>
+        </w:rPr>
+        <w:t xml:space="preserve">- </w:t>
+      </w:r>
+      <w:r>
+        <w:rPr>
+          <w:rFonts w:eastAsia="Noto Serif CJK SC" w:cs="Lohit Devanagari" w:ascii="Ubutnu" w:hAnsi="Ubutnu"/>
+          <w:b/>
+          <w:bCs/>
+          <w:color w:val="auto"/>
+          <w:kern w:val="2"/>
+          <w:sz w:val="24"/>
+          <w:szCs w:val="24"/>
+          <w:lang w:val="es-ES" w:eastAsia="zh-CN" w:bidi="hi-IN"/>
+        </w:rPr>
+        <w:t>PostgreSQLInsert:</w:t>
+      </w:r>
+    </w:p>
+    <w:p>
+      <w:pPr>
+        <w:pStyle w:val="Cuerpodetexto"/>
+        <w:spacing w:before="0" w:after="140"/>
+        <w:rPr>
+          <w:rFonts w:ascii="Ubutnu" w:hAnsi="Ubutnu" w:eastAsia="Noto Serif CJK SC" w:cs="Lohit Devanagari"/>
+          <w:b/>
+          <w:b/>
+          <w:bCs/>
+          <w:color w:val="auto"/>
+          <w:kern w:val="2"/>
+          <w:sz w:val="24"/>
+          <w:szCs w:val="24"/>
+          <w:lang w:val="es-ES" w:eastAsia="zh-CN" w:bidi="hi-IN"/>
+        </w:rPr>
+      </w:pPr>
+      <w:r>
+        <w:rPr/>
+      </w:r>
+    </w:p>
+    <w:p>
+      <w:pPr>
+        <w:pStyle w:val="Cuerpodetexto"/>
+        <w:spacing w:before="0" w:after="140"/>
+        <w:rPr/>
+      </w:pPr>
+      <w:r>
+        <w:rPr>
+          <w:rFonts w:eastAsia="Noto Serif CJK SC" w:cs="Lohit Devanagari" w:ascii="Ubutnu" w:hAnsi="Ubutnu"/>
+          <w:b/>
+          <w:bCs/>
+          <w:color w:val="auto"/>
+          <w:kern w:val="2"/>
+          <w:sz w:val="24"/>
+          <w:szCs w:val="24"/>
+          <w:lang w:val="es-ES" w:eastAsia="zh-CN" w:bidi="hi-IN"/>
+        </w:rPr>
+        <w:tab/>
+      </w:r>
+      <w:r>
+        <w:rPr>
+          <w:rFonts w:eastAsia="Noto Serif CJK SC" w:cs="Lohit Devanagari" w:ascii="Ubutnu" w:hAnsi="Ubutnu"/>
+          <w:b w:val="false"/>
+          <w:bCs w:val="false"/>
+          <w:color w:val="auto"/>
+          <w:kern w:val="2"/>
+          <w:sz w:val="24"/>
+          <w:szCs w:val="24"/>
+          <w:lang w:val="es-ES" w:eastAsia="zh-CN" w:bidi="hi-IN"/>
+        </w:rPr>
+        <w:t xml:space="preserve">Es una clase cuya responsabilidad consiste en la recuperación de la información de usuarios y claves privada y pública de una base de datos PostgreSql. </w:t>
+      </w:r>
+      <w:r>
+        <w:rPr>
+          <w:rFonts w:eastAsia="Noto Serif CJK SC" w:cs="Lohit Devanagari" w:ascii="Ubutnu" w:hAnsi="Ubutnu"/>
+          <w:b w:val="false"/>
+          <w:bCs w:val="false"/>
+          <w:color w:val="auto"/>
+          <w:kern w:val="2"/>
+          <w:sz w:val="24"/>
+          <w:szCs w:val="24"/>
+          <w:lang w:val="es-ES" w:eastAsia="zh-CN" w:bidi="hi-IN"/>
+        </w:rPr>
+        <w:t>En este caso la conexión es recibida desde el exterior al demandar la consulta esperando así una nueva conexión cada vez que se realiza la llamada a uno de sus métodos. Es capaz de precargar una serie de plantillas con las consultas que realizará desde un archivo JSON situado en su misma ubicación, modificándolas para adaptarlas a la demanda de información de cada situación particular. Puede recuperar de base de datos el par de claves pública y privada de un usuario, todas las claves públicas y privadas existentes en base de datos y la información relativa a un usuario.</w:t>
+      </w:r>
+    </w:p>
+    <w:p>
+      <w:pPr>
+        <w:pStyle w:val="Cuerpodetexto"/>
+        <w:spacing w:before="0" w:after="140"/>
+        <w:rPr>
+          <w:rFonts w:ascii="Ubutnu" w:hAnsi="Ubutnu" w:eastAsia="Noto Serif CJK SC" w:cs="Lohit Devanagari"/>
+          <w:b w:val="false"/>
+          <w:b w:val="false"/>
+          <w:bCs w:val="false"/>
+          <w:color w:val="auto"/>
+          <w:kern w:val="2"/>
+          <w:sz w:val="24"/>
+          <w:szCs w:val="24"/>
+          <w:lang w:val="es-ES" w:eastAsia="zh-CN" w:bidi="hi-IN"/>
+        </w:rPr>
+      </w:pPr>
+      <w:r>
+        <w:rPr/>
+      </w:r>
+    </w:p>
+    <w:p>
+      <w:pPr>
+        <w:pStyle w:val="Cuerpodetexto"/>
+        <w:spacing w:before="0" w:after="140"/>
+        <w:rPr>
+          <w:b/>
+          <w:b/>
+          <w:bCs/>
+        </w:rPr>
+      </w:pPr>
+      <w:r>
+        <w:rPr>
+          <w:rFonts w:eastAsia="Noto Serif CJK SC" w:cs="Lohit Devanagari" w:ascii="Ubutnu" w:hAnsi="Ubutnu"/>
+          <w:b/>
+          <w:bCs/>
+          <w:color w:val="auto"/>
+          <w:kern w:val="2"/>
+          <w:sz w:val="24"/>
+          <w:szCs w:val="24"/>
+          <w:lang w:val="es-ES" w:eastAsia="zh-CN" w:bidi="hi-IN"/>
+        </w:rPr>
+        <w:t>- Interfaz ICreate:</w:t>
+      </w:r>
+    </w:p>
+    <w:p>
+      <w:pPr>
+        <w:pStyle w:val="Cuerpodetexto"/>
+        <w:spacing w:before="0" w:after="140"/>
+        <w:rPr>
+          <w:rFonts w:ascii="Ubutnu" w:hAnsi="Ubutnu" w:eastAsia="Noto Serif CJK SC" w:cs="Lohit Devanagari"/>
+          <w:color w:val="auto"/>
+          <w:kern w:val="2"/>
+          <w:sz w:val="24"/>
+          <w:szCs w:val="24"/>
+          <w:lang w:val="es-ES" w:eastAsia="zh-CN" w:bidi="hi-IN"/>
+        </w:rPr>
+      </w:pPr>
+      <w:r>
+        <w:rPr>
+          <w:b/>
+          <w:bCs/>
+        </w:rPr>
+      </w:r>
+    </w:p>
+    <w:p>
+      <w:pPr>
+        <w:pStyle w:val="Cuerpodetexto"/>
+        <w:spacing w:before="0" w:after="140"/>
+        <w:rPr>
+          <w:b/>
+          <w:b/>
+          <w:bCs/>
+        </w:rPr>
+      </w:pPr>
+      <w:r>
+        <w:rPr>
+          <w:rFonts w:eastAsia="Noto Serif CJK SC" w:cs="Lohit Devanagari" w:ascii="Ubutnu" w:hAnsi="Ubutnu"/>
+          <w:b/>
+          <w:bCs/>
+          <w:color w:val="auto"/>
+          <w:kern w:val="2"/>
+          <w:sz w:val="24"/>
+          <w:szCs w:val="24"/>
+          <w:lang w:val="es-ES" w:eastAsia="zh-CN" w:bidi="hi-IN"/>
+        </w:rPr>
+        <w:tab/>
+      </w:r>
+      <w:r>
+        <w:rPr>
+          <w:rFonts w:eastAsia="Noto Serif CJK SC" w:cs="Lohit Devanagari" w:ascii="Ubutnu" w:hAnsi="Ubutnu"/>
+          <w:b w:val="false"/>
+          <w:bCs w:val="false"/>
+          <w:color w:val="auto"/>
+          <w:kern w:val="2"/>
+          <w:sz w:val="24"/>
+          <w:szCs w:val="24"/>
+          <w:lang w:val="es-ES" w:eastAsia="zh-CN" w:bidi="hi-IN"/>
+        </w:rPr>
+        <w:t>Define las operaciones que la clase responsable de la creación de tablas ha de llevar a cabo.</w:t>
+      </w:r>
+    </w:p>
+    <w:p>
+      <w:pPr>
+        <w:pStyle w:val="Cuerpodetexto"/>
+        <w:spacing w:before="0" w:after="140"/>
+        <w:rPr>
+          <w:rFonts w:ascii="Ubutnu" w:hAnsi="Ubutnu" w:eastAsia="Noto Serif CJK SC" w:cs="Lohit Devanagari"/>
+          <w:b w:val="false"/>
+          <w:b w:val="false"/>
+          <w:bCs w:val="false"/>
+          <w:color w:val="auto"/>
+          <w:kern w:val="2"/>
+          <w:sz w:val="24"/>
+          <w:szCs w:val="24"/>
+          <w:lang w:val="es-ES" w:eastAsia="zh-CN" w:bidi="hi-IN"/>
+        </w:rPr>
+      </w:pPr>
+      <w:r>
+        <w:rPr>
+          <w:b/>
+          <w:bCs/>
+        </w:rPr>
+      </w:r>
+    </w:p>
+    <w:p>
+      <w:pPr>
+        <w:pStyle w:val="Cuerpodetexto"/>
+        <w:spacing w:before="0" w:after="140"/>
+        <w:rPr>
+          <w:b/>
+          <w:b/>
+          <w:bCs/>
+        </w:rPr>
+      </w:pPr>
+      <w:r>
+        <w:rPr>
+          <w:rFonts w:eastAsia="Noto Serif CJK SC" w:cs="Lohit Devanagari" w:ascii="Ubutnu" w:hAnsi="Ubutnu"/>
+          <w:b/>
+          <w:bCs/>
+          <w:color w:val="auto"/>
+          <w:kern w:val="2"/>
+          <w:sz w:val="24"/>
+          <w:szCs w:val="24"/>
+          <w:lang w:val="es-ES" w:eastAsia="zh-CN" w:bidi="hi-IN"/>
+        </w:rPr>
+        <w:t>- PostgreSQLCreate:</w:t>
+      </w:r>
+    </w:p>
+    <w:p>
+      <w:pPr>
+        <w:pStyle w:val="Cuerpodetexto"/>
+        <w:spacing w:before="0" w:after="140"/>
+        <w:rPr>
+          <w:rFonts w:ascii="Ubutnu" w:hAnsi="Ubutnu" w:eastAsia="Noto Serif CJK SC" w:cs="Lohit Devanagari"/>
+          <w:color w:val="auto"/>
+          <w:kern w:val="2"/>
+          <w:sz w:val="24"/>
+          <w:szCs w:val="24"/>
+          <w:lang w:val="es-ES" w:eastAsia="zh-CN" w:bidi="hi-IN"/>
+        </w:rPr>
+      </w:pPr>
+      <w:r>
+        <w:rPr>
+          <w:b/>
+          <w:bCs/>
+        </w:rPr>
+      </w:r>
+    </w:p>
+    <w:p>
+      <w:pPr>
+        <w:pStyle w:val="Cuerpodetexto"/>
+        <w:spacing w:before="0" w:after="140"/>
+        <w:rPr>
+          <w:b/>
+          <w:b/>
+          <w:bCs/>
+        </w:rPr>
+      </w:pPr>
+      <w:r>
+        <w:rPr>
+          <w:rFonts w:eastAsia="Noto Serif CJK SC" w:cs="Lohit Devanagari" w:ascii="Ubutnu" w:hAnsi="Ubutnu"/>
+          <w:b/>
+          <w:bCs/>
+          <w:color w:val="auto"/>
+          <w:kern w:val="2"/>
+          <w:sz w:val="24"/>
+          <w:szCs w:val="24"/>
+          <w:lang w:val="es-ES" w:eastAsia="zh-CN" w:bidi="hi-IN"/>
+        </w:rPr>
+        <w:tab/>
+      </w:r>
+      <w:r>
+        <w:rPr>
+          <w:rFonts w:eastAsia="Noto Serif CJK SC" w:cs="Lohit Devanagari" w:ascii="Ubutnu" w:hAnsi="Ubutnu"/>
+          <w:b w:val="false"/>
+          <w:bCs w:val="false"/>
+          <w:color w:val="auto"/>
+          <w:kern w:val="2"/>
+          <w:sz w:val="24"/>
+          <w:szCs w:val="24"/>
+          <w:lang w:val="es-ES" w:eastAsia="zh-CN" w:bidi="hi-IN"/>
+        </w:rPr>
+        <w:t>Es la clase responsable de crear las tablas en base de datos empleando sus propias plantillas de creación. Como éste proceso se realiza una única vez ha quedado al margen de los demás y autogestiona completamente la obtención de las tablas a generar desde un archivo propio, los campos de dichas tablas y los nombres de éstas y sus columnas que quedarán lo menos expuestos posible. Recibirá una conexión desde el exterior en el momento de su creación. Sus métodos no serán rehutilizables.</w:t>
+      </w:r>
+    </w:p>
+    <w:p>
+      <w:pPr>
+        <w:pStyle w:val="Cuerpodetexto"/>
+        <w:spacing w:before="0" w:after="140"/>
+        <w:rPr>
+          <w:rFonts w:ascii="Ubutnu" w:hAnsi="Ubutnu" w:eastAsia="Noto Serif CJK SC" w:cs="Lohit Devanagari"/>
+          <w:b w:val="false"/>
+          <w:b w:val="false"/>
+          <w:bCs w:val="false"/>
+          <w:color w:val="auto"/>
+          <w:kern w:val="2"/>
+          <w:sz w:val="24"/>
+          <w:szCs w:val="24"/>
+          <w:lang w:val="es-ES" w:eastAsia="zh-CN" w:bidi="hi-IN"/>
+        </w:rPr>
+      </w:pPr>
+      <w:r>
+        <w:rPr>
+          <w:b/>
+          <w:bCs/>
+        </w:rPr>
+      </w:r>
+    </w:p>
+    <w:p>
+      <w:pPr>
+        <w:pStyle w:val="Cuerpodetexto"/>
+        <w:spacing w:before="0" w:after="140"/>
+        <w:rPr>
+          <w:b/>
+          <w:b/>
+          <w:bCs/>
+        </w:rPr>
+      </w:pPr>
+      <w:r>
+        <w:rPr>
+          <w:rFonts w:eastAsia="Noto Serif CJK SC" w:cs="Lohit Devanagari" w:ascii="Ubutnu" w:hAnsi="Ubutnu"/>
+          <w:b/>
+          <w:bCs/>
+          <w:color w:val="auto"/>
+          <w:kern w:val="2"/>
+          <w:sz w:val="24"/>
+          <w:szCs w:val="24"/>
+          <w:lang w:val="es-ES" w:eastAsia="zh-CN" w:bidi="hi-IN"/>
+        </w:rPr>
+        <w:t>- DAO:</w:t>
+      </w:r>
+    </w:p>
+    <w:p>
+      <w:pPr>
+        <w:pStyle w:val="Cuerpodetexto"/>
+        <w:spacing w:before="0" w:after="140"/>
+        <w:rPr>
+          <w:rFonts w:ascii="Ubutnu" w:hAnsi="Ubutnu" w:eastAsia="Noto Serif CJK SC" w:cs="Lohit Devanagari"/>
+          <w:color w:val="auto"/>
+          <w:kern w:val="2"/>
+          <w:sz w:val="24"/>
+          <w:szCs w:val="24"/>
+          <w:lang w:val="es-ES" w:eastAsia="zh-CN" w:bidi="hi-IN"/>
+        </w:rPr>
+      </w:pPr>
+      <w:r>
+        <w:rPr>
+          <w:b/>
+          <w:bCs/>
+        </w:rPr>
+      </w:r>
+    </w:p>
+    <w:p>
+      <w:pPr>
+        <w:pStyle w:val="Cuerpodetexto"/>
+        <w:spacing w:before="0" w:after="140"/>
+        <w:rPr>
+          <w:b/>
+          <w:b/>
+          <w:bCs/>
+        </w:rPr>
+      </w:pPr>
+      <w:r>
+        <w:rPr>
+          <w:rFonts w:eastAsia="Noto Serif CJK SC" w:cs="Lohit Devanagari" w:ascii="Ubutnu" w:hAnsi="Ubutnu"/>
+          <w:b/>
+          <w:bCs/>
+          <w:color w:val="auto"/>
+          <w:kern w:val="2"/>
+          <w:sz w:val="24"/>
+          <w:szCs w:val="24"/>
+          <w:lang w:val="es-ES" w:eastAsia="zh-CN" w:bidi="hi-IN"/>
+        </w:rPr>
+        <w:tab/>
+      </w:r>
+      <w:r>
+        <w:rPr>
+          <w:rFonts w:eastAsia="Noto Serif CJK SC" w:cs="Lohit Devanagari" w:ascii="Ubutnu" w:hAnsi="Ubutnu"/>
+          <w:b w:val="false"/>
+          <w:bCs w:val="false"/>
+          <w:color w:val="auto"/>
+          <w:kern w:val="2"/>
+          <w:sz w:val="24"/>
+          <w:szCs w:val="24"/>
+          <w:lang w:val="es-ES" w:eastAsia="zh-CN" w:bidi="hi-IN"/>
+        </w:rPr>
+        <w:t xml:space="preserve">Se trata del objeto que compuesto por todos los anteriores gestiona completamente el acceso a la base de datos de la aplicación. Es una clase abstracta que recibirá una implementación particular para cada gestor de base de datos que decida emplearse, en este caso PostgreSql. Se trata de una abstracción del proceso de gestión de base de datos por parte de la aplicación garantizando que exista cierta flexibilidad a la hora de modificar el proveedor de los servicios de persistencia. </w:t>
+      </w:r>
+    </w:p>
+    <w:p>
+      <w:pPr>
+        <w:pStyle w:val="Cuerpodetexto"/>
+        <w:spacing w:before="0" w:after="140"/>
+        <w:rPr>
+          <w:b/>
+          <w:b/>
+          <w:bCs/>
+        </w:rPr>
+      </w:pPr>
+      <w:r>
+        <w:rPr>
+          <w:rFonts w:eastAsia="Noto Serif CJK SC" w:cs="Lohit Devanagari" w:ascii="Ubutnu" w:hAnsi="Ubutnu"/>
+          <w:b w:val="false"/>
+          <w:bCs w:val="false"/>
+          <w:color w:val="auto"/>
+          <w:kern w:val="2"/>
+          <w:sz w:val="24"/>
+          <w:szCs w:val="24"/>
+          <w:lang w:val="es-ES" w:eastAsia="zh-CN" w:bidi="hi-IN"/>
+        </w:rPr>
+        <w:tab/>
+      </w:r>
+      <w:r>
+        <w:rPr>
+          <w:rFonts w:eastAsia="Noto Serif CJK SC" w:cs="Lohit Devanagari" w:ascii="Ubutnu" w:hAnsi="Ubutnu"/>
+          <w:b w:val="false"/>
+          <w:bCs w:val="false"/>
+          <w:color w:val="auto"/>
+          <w:kern w:val="2"/>
+          <w:sz w:val="24"/>
+          <w:szCs w:val="24"/>
+          <w:lang w:val="es-ES" w:eastAsia="zh-CN" w:bidi="hi-IN"/>
+        </w:rPr>
+        <w:t>Sus operaciones coinciden con los métodos de sus clases componentes añadiendo la posibilidad de obtener los objetos de consulta para las operaciones de selección y de creación de tablas y posibilitar la generación de las mismas dentro de un ambiente de campos y propiedades encriptadas.</w:t>
+      </w:r>
+    </w:p>
+    <w:p>
+      <w:pPr>
+        <w:pStyle w:val="Cuerpodetexto"/>
+        <w:spacing w:before="0" w:after="140"/>
+        <w:rPr>
+          <w:rFonts w:ascii="Ubutnu" w:hAnsi="Ubutnu" w:eastAsia="Noto Serif CJK SC" w:cs="Lohit Devanagari"/>
+          <w:b w:val="false"/>
+          <w:b w:val="false"/>
+          <w:bCs w:val="false"/>
+          <w:color w:val="auto"/>
+          <w:kern w:val="2"/>
+          <w:sz w:val="24"/>
+          <w:szCs w:val="24"/>
+          <w:lang w:val="es-ES" w:eastAsia="zh-CN" w:bidi="hi-IN"/>
+        </w:rPr>
+      </w:pPr>
+      <w:r>
+        <w:rPr>
+          <w:b/>
+          <w:bCs/>
+        </w:rPr>
+      </w:r>
+    </w:p>
+    <w:p>
+      <w:pPr>
+        <w:pStyle w:val="Cuerpodetexto"/>
+        <w:spacing w:before="0" w:after="140"/>
+        <w:rPr>
+          <w:b/>
+          <w:b/>
+          <w:bCs/>
+        </w:rPr>
+      </w:pPr>
+      <w:r>
+        <w:rPr>
+          <w:rFonts w:eastAsia="Noto Serif CJK SC" w:cs="Lohit Devanagari" w:ascii="Ubutnu" w:hAnsi="Ubutnu"/>
+          <w:b/>
+          <w:bCs/>
+          <w:color w:val="auto"/>
+          <w:kern w:val="2"/>
+          <w:sz w:val="24"/>
+          <w:szCs w:val="24"/>
+          <w:lang w:val="es-ES" w:eastAsia="zh-CN" w:bidi="hi-IN"/>
+        </w:rPr>
+        <w:t>2.3.2.2 Security Manager</w:t>
+      </w:r>
+    </w:p>
+    <w:p>
+      <w:pPr>
+        <w:pStyle w:val="Cuerpodetexto"/>
+        <w:spacing w:before="0" w:after="140"/>
+        <w:rPr>
+          <w:rFonts w:ascii="Ubutnu" w:hAnsi="Ubutnu" w:eastAsia="Noto Serif CJK SC" w:cs="Lohit Devanagari"/>
+          <w:color w:val="auto"/>
+          <w:kern w:val="2"/>
+          <w:sz w:val="24"/>
+          <w:szCs w:val="24"/>
+          <w:lang w:val="es-ES" w:eastAsia="zh-CN" w:bidi="hi-IN"/>
+        </w:rPr>
+      </w:pPr>
+      <w:r>
+        <w:rPr>
+          <w:b/>
+          <w:bCs/>
+        </w:rPr>
+      </w:r>
+    </w:p>
+    <w:p>
+      <w:pPr>
+        <w:pStyle w:val="Cuerpodetexto"/>
+        <w:spacing w:before="0" w:after="140"/>
+        <w:rPr>
+          <w:b w:val="false"/>
+          <w:b w:val="false"/>
+          <w:bCs w:val="false"/>
+        </w:rPr>
+      </w:pPr>
+      <w:r>
+        <w:rPr>
+          <w:rFonts w:eastAsia="Noto Serif CJK SC" w:cs="Lohit Devanagari" w:ascii="Ubutnu" w:hAnsi="Ubutnu"/>
+          <w:b w:val="false"/>
+          <w:bCs w:val="false"/>
+          <w:color w:val="auto"/>
+          <w:kern w:val="2"/>
+          <w:sz w:val="24"/>
+          <w:szCs w:val="24"/>
+          <w:lang w:val="es-ES" w:eastAsia="zh-CN" w:bidi="hi-IN"/>
+        </w:rPr>
+        <w:tab/>
+        <w:t>Se trata de una clase que, compuesta por otras tres, gestiona todo el aspecto de la seguridad en el acceso, creación, actualización y validación de datos de usuario así como de la misma dentro de la aplicación. Está pensada para emplear un conjunto de claves pública y privadas que encripten toda la información que la aplicación necesita para su funcionamiento y gestionar la renovación de dicha encriptación así como de desencadenar los procesos de generación de tablas y validación y creación de usuarios.</w:t>
+      </w:r>
+    </w:p>
+    <w:p>
+      <w:pPr>
+        <w:pStyle w:val="Cuerpodetexto"/>
+        <w:spacing w:before="0" w:after="140"/>
+        <w:rPr>
+          <w:rFonts w:ascii="Ubutnu" w:hAnsi="Ubutnu" w:eastAsia="Noto Serif CJK SC" w:cs="Lohit Devanagari"/>
+          <w:color w:val="auto"/>
+          <w:kern w:val="2"/>
+          <w:sz w:val="24"/>
+          <w:szCs w:val="24"/>
+          <w:lang w:val="es-ES" w:eastAsia="zh-CN" w:bidi="hi-IN"/>
+        </w:rPr>
+      </w:pPr>
+      <w:r>
+        <w:rPr>
+          <w:b w:val="false"/>
+          <w:bCs w:val="false"/>
+        </w:rPr>
+      </w:r>
+    </w:p>
+    <w:p>
+      <w:pPr>
+        <w:pStyle w:val="Cuerpodetexto"/>
+        <w:spacing w:before="0" w:after="140"/>
+        <w:rPr>
+          <w:rFonts w:ascii="Ubutnu" w:hAnsi="Ubutnu" w:eastAsia="Noto Serif CJK SC" w:cs="Lohit Devanagari"/>
+          <w:color w:val="auto"/>
+          <w:kern w:val="2"/>
+          <w:sz w:val="24"/>
+          <w:szCs w:val="24"/>
+          <w:lang w:val="es-ES" w:eastAsia="zh-CN" w:bidi="hi-IN"/>
+        </w:rPr>
+      </w:pPr>
+      <w:r>
+        <w:rPr>
+          <w:b w:val="false"/>
+          <w:bCs w:val="false"/>
         </w:rPr>
         <w:drawing>
           <wp:anchor behindDoc="0" distT="0" distB="0" distL="0" distR="0" simplePos="0" locked="0" layoutInCell="1" allowOverlap="1" relativeHeight="9">
@@ -24655,7 +26428,7 @@
             <wp:positionV relativeFrom="paragraph">
               <wp:posOffset>635</wp:posOffset>
             </wp:positionV>
-            <wp:extent cx="5534025" cy="7724775"/>
+            <wp:extent cx="6120130" cy="5020945"/>
             <wp:effectExtent l="0" t="0" r="0" b="0"/>
             <wp:wrapSquare wrapText="largest"/>
             <wp:docPr id="8" name="Imagen8" descr=""/>
@@ -24680,7 +26453,640 @@
                   <pic:spPr bwMode="auto">
                     <a:xfrm>
                       <a:off x="0" y="0"/>
-                      <a:ext cx="5534025" cy="7724775"/>
+                      <a:ext cx="6120130" cy="5020945"/>
+                    </a:xfrm>
+                    <a:prstGeom prst="rect">
+                      <a:avLst/>
+                    </a:prstGeom>
+                  </pic:spPr>
+                </pic:pic>
+              </a:graphicData>
+            </a:graphic>
+          </wp:anchor>
+        </w:drawing>
+      </w:r>
+    </w:p>
+    <w:p>
+      <w:pPr>
+        <w:pStyle w:val="Cuerpodetexto"/>
+        <w:spacing w:before="0" w:after="140"/>
+        <w:rPr>
+          <w:rFonts w:ascii="Ubutnu" w:hAnsi="Ubutnu" w:eastAsia="Noto Serif CJK SC" w:cs="Lohit Devanagari"/>
+          <w:color w:val="auto"/>
+          <w:kern w:val="2"/>
+          <w:sz w:val="24"/>
+          <w:szCs w:val="24"/>
+          <w:lang w:val="es-ES" w:eastAsia="zh-CN" w:bidi="hi-IN"/>
+        </w:rPr>
+      </w:pPr>
+      <w:r>
+        <w:rPr>
+          <w:b w:val="false"/>
+          <w:bCs w:val="false"/>
+        </w:rPr>
+      </w:r>
+    </w:p>
+    <w:p>
+      <w:pPr>
+        <w:pStyle w:val="Cuerpodetexto"/>
+        <w:spacing w:before="0" w:after="140"/>
+        <w:rPr>
+          <w:b/>
+          <w:b/>
+          <w:bCs/>
+        </w:rPr>
+      </w:pPr>
+      <w:r>
+        <w:rPr>
+          <w:rFonts w:eastAsia="Noto Serif CJK SC" w:cs="Lohit Devanagari" w:ascii="Ubutnu" w:hAnsi="Ubutnu"/>
+          <w:b/>
+          <w:bCs/>
+          <w:color w:val="auto"/>
+          <w:kern w:val="2"/>
+          <w:sz w:val="24"/>
+          <w:szCs w:val="24"/>
+          <w:lang w:val="es-ES" w:eastAsia="zh-CN" w:bidi="hi-IN"/>
+        </w:rPr>
+        <w:t>- RSAManager:</w:t>
+      </w:r>
+    </w:p>
+    <w:p>
+      <w:pPr>
+        <w:pStyle w:val="Cuerpodetexto"/>
+        <w:spacing w:before="0" w:after="140"/>
+        <w:rPr>
+          <w:rFonts w:ascii="Ubutnu" w:hAnsi="Ubutnu" w:eastAsia="Noto Serif CJK SC" w:cs="Lohit Devanagari"/>
+          <w:color w:val="auto"/>
+          <w:kern w:val="2"/>
+          <w:sz w:val="24"/>
+          <w:szCs w:val="24"/>
+          <w:lang w:val="es-ES" w:eastAsia="zh-CN" w:bidi="hi-IN"/>
+        </w:rPr>
+      </w:pPr>
+      <w:r>
+        <w:rPr>
+          <w:b/>
+          <w:bCs/>
+        </w:rPr>
+      </w:r>
+    </w:p>
+    <w:p>
+      <w:pPr>
+        <w:pStyle w:val="Cuerpodetexto"/>
+        <w:spacing w:before="0" w:after="140"/>
+        <w:rPr>
+          <w:b/>
+          <w:b/>
+          <w:bCs/>
+        </w:rPr>
+      </w:pPr>
+      <w:r>
+        <w:rPr>
+          <w:rFonts w:eastAsia="Noto Serif CJK SC" w:cs="Lohit Devanagari" w:ascii="Ubutnu" w:hAnsi="Ubutnu"/>
+          <w:b/>
+          <w:bCs/>
+          <w:color w:val="auto"/>
+          <w:kern w:val="2"/>
+          <w:sz w:val="24"/>
+          <w:szCs w:val="24"/>
+          <w:lang w:val="es-ES" w:eastAsia="zh-CN" w:bidi="hi-IN"/>
+        </w:rPr>
+        <w:tab/>
+      </w:r>
+      <w:r>
+        <w:rPr>
+          <w:rFonts w:eastAsia="Noto Serif CJK SC" w:cs="Lohit Devanagari" w:ascii="Ubutnu" w:hAnsi="Ubutnu"/>
+          <w:b w:val="false"/>
+          <w:bCs w:val="false"/>
+          <w:color w:val="auto"/>
+          <w:kern w:val="2"/>
+          <w:sz w:val="24"/>
+          <w:szCs w:val="24"/>
+          <w:lang w:val="es-ES" w:eastAsia="zh-CN" w:bidi="hi-IN"/>
+        </w:rPr>
+        <w:t>Es un gestor de claves pública y privada y de su empleo. Las crea en caso necesario y encripta a través de una clave pública y desencripta a través de una clave privada. Se vale de un objeto DAO para la gestión, persistencia y el uso de las claves pública y privada internas de la aplicación empleadas como medio de seguridad interna.</w:t>
+      </w:r>
+    </w:p>
+    <w:p>
+      <w:pPr>
+        <w:pStyle w:val="Cuerpodetexto"/>
+        <w:spacing w:before="0" w:after="140"/>
+        <w:rPr>
+          <w:rFonts w:ascii="Ubutnu" w:hAnsi="Ubutnu" w:eastAsia="Noto Serif CJK SC" w:cs="Lohit Devanagari"/>
+          <w:b w:val="false"/>
+          <w:b w:val="false"/>
+          <w:bCs w:val="false"/>
+          <w:color w:val="auto"/>
+          <w:kern w:val="2"/>
+          <w:sz w:val="24"/>
+          <w:szCs w:val="24"/>
+          <w:lang w:val="es-ES" w:eastAsia="zh-CN" w:bidi="hi-IN"/>
+        </w:rPr>
+      </w:pPr>
+      <w:r>
+        <w:rPr>
+          <w:b/>
+          <w:bCs/>
+        </w:rPr>
+      </w:r>
+    </w:p>
+    <w:p>
+      <w:pPr>
+        <w:pStyle w:val="Cuerpodetexto"/>
+        <w:spacing w:before="0" w:after="140"/>
+        <w:rPr>
+          <w:b/>
+          <w:b/>
+          <w:bCs/>
+        </w:rPr>
+      </w:pPr>
+      <w:r>
+        <w:rPr>
+          <w:rFonts w:eastAsia="Noto Serif CJK SC" w:cs="Lohit Devanagari" w:ascii="Ubutnu" w:hAnsi="Ubutnu"/>
+          <w:b/>
+          <w:bCs/>
+          <w:color w:val="auto"/>
+          <w:kern w:val="2"/>
+          <w:sz w:val="24"/>
+          <w:szCs w:val="24"/>
+          <w:lang w:val="es-ES" w:eastAsia="zh-CN" w:bidi="hi-IN"/>
+        </w:rPr>
+        <w:t>- SolidDataManager:</w:t>
+      </w:r>
+    </w:p>
+    <w:p>
+      <w:pPr>
+        <w:pStyle w:val="Cuerpodetexto"/>
+        <w:spacing w:before="0" w:after="140"/>
+        <w:rPr>
+          <w:rFonts w:ascii="Ubutnu" w:hAnsi="Ubutnu" w:eastAsia="Noto Serif CJK SC" w:cs="Lohit Devanagari"/>
+          <w:color w:val="auto"/>
+          <w:kern w:val="2"/>
+          <w:sz w:val="24"/>
+          <w:szCs w:val="24"/>
+          <w:lang w:val="es-ES" w:eastAsia="zh-CN" w:bidi="hi-IN"/>
+        </w:rPr>
+      </w:pPr>
+      <w:r>
+        <w:rPr>
+          <w:b/>
+          <w:bCs/>
+        </w:rPr>
+      </w:r>
+    </w:p>
+    <w:p>
+      <w:pPr>
+        <w:pStyle w:val="Cuerpodetexto"/>
+        <w:spacing w:before="0" w:after="140"/>
+        <w:rPr>
+          <w:b/>
+          <w:b/>
+          <w:bCs/>
+        </w:rPr>
+      </w:pPr>
+      <w:r>
+        <w:rPr>
+          <w:rFonts w:eastAsia="Noto Serif CJK SC" w:cs="Lohit Devanagari" w:ascii="Ubutnu" w:hAnsi="Ubutnu"/>
+          <w:b/>
+          <w:bCs/>
+          <w:color w:val="auto"/>
+          <w:kern w:val="2"/>
+          <w:sz w:val="24"/>
+          <w:szCs w:val="24"/>
+          <w:lang w:val="es-ES" w:eastAsia="zh-CN" w:bidi="hi-IN"/>
+        </w:rPr>
+        <w:tab/>
+      </w:r>
+      <w:r>
+        <w:rPr>
+          <w:rFonts w:eastAsia="Noto Serif CJK SC" w:cs="Lohit Devanagari" w:ascii="Ubutnu" w:hAnsi="Ubutnu"/>
+          <w:b w:val="false"/>
+          <w:bCs w:val="false"/>
+          <w:color w:val="auto"/>
+          <w:kern w:val="2"/>
+          <w:sz w:val="24"/>
+          <w:szCs w:val="24"/>
+          <w:lang w:val="es-ES" w:eastAsia="zh-CN" w:bidi="hi-IN"/>
+        </w:rPr>
+        <w:t>Gestiona la manipulación y lectura de archivos en disco sólido o disco duro valiéndose de un RSAManager para realizar las encriptaciones y desencriptaciones de dichos archivos garantizando la hermeticidad de la información que pueda considerarse sensible dentro de la aplicación. Las plantillas de consulta, el nombre de las tablas empleadas o las propiedades de conexión a base de datos son ejemplos de archivo sensible.</w:t>
+      </w:r>
+    </w:p>
+    <w:p>
+      <w:pPr>
+        <w:pStyle w:val="Cuerpodetexto"/>
+        <w:spacing w:before="0" w:after="140"/>
+        <w:rPr>
+          <w:rFonts w:ascii="Ubutnu" w:hAnsi="Ubutnu" w:eastAsia="Noto Serif CJK SC" w:cs="Lohit Devanagari"/>
+          <w:b w:val="false"/>
+          <w:b w:val="false"/>
+          <w:bCs w:val="false"/>
+          <w:color w:val="auto"/>
+          <w:kern w:val="2"/>
+          <w:sz w:val="24"/>
+          <w:szCs w:val="24"/>
+          <w:lang w:val="es-ES" w:eastAsia="zh-CN" w:bidi="hi-IN"/>
+        </w:rPr>
+      </w:pPr>
+      <w:r>
+        <w:rPr>
+          <w:b/>
+          <w:bCs/>
+        </w:rPr>
+      </w:r>
+    </w:p>
+    <w:p>
+      <w:pPr>
+        <w:pStyle w:val="Cuerpodetexto"/>
+        <w:spacing w:before="0" w:after="140"/>
+        <w:rPr>
+          <w:b/>
+          <w:b/>
+          <w:bCs/>
+        </w:rPr>
+      </w:pPr>
+      <w:r>
+        <w:rPr>
+          <w:rFonts w:eastAsia="Noto Serif CJK SC" w:cs="Lohit Devanagari" w:ascii="Ubutnu" w:hAnsi="Ubutnu"/>
+          <w:b/>
+          <w:bCs/>
+          <w:color w:val="auto"/>
+          <w:kern w:val="2"/>
+          <w:sz w:val="24"/>
+          <w:szCs w:val="24"/>
+          <w:lang w:val="es-ES" w:eastAsia="zh-CN" w:bidi="hi-IN"/>
+        </w:rPr>
+        <w:t>- Interfaz IUser:</w:t>
+      </w:r>
+    </w:p>
+    <w:p>
+      <w:pPr>
+        <w:pStyle w:val="Cuerpodetexto"/>
+        <w:spacing w:before="0" w:after="140"/>
+        <w:rPr>
+          <w:rFonts w:ascii="Ubutnu" w:hAnsi="Ubutnu" w:eastAsia="Noto Serif CJK SC" w:cs="Lohit Devanagari"/>
+          <w:color w:val="auto"/>
+          <w:kern w:val="2"/>
+          <w:sz w:val="24"/>
+          <w:szCs w:val="24"/>
+          <w:lang w:val="es-ES" w:eastAsia="zh-CN" w:bidi="hi-IN"/>
+        </w:rPr>
+      </w:pPr>
+      <w:r>
+        <w:rPr>
+          <w:b/>
+          <w:bCs/>
+        </w:rPr>
+      </w:r>
+    </w:p>
+    <w:p>
+      <w:pPr>
+        <w:pStyle w:val="Cuerpodetexto"/>
+        <w:spacing w:before="0" w:after="140"/>
+        <w:rPr>
+          <w:b/>
+          <w:b/>
+          <w:bCs/>
+        </w:rPr>
+      </w:pPr>
+      <w:r>
+        <w:rPr>
+          <w:rFonts w:eastAsia="Noto Serif CJK SC" w:cs="Lohit Devanagari" w:ascii="Ubutnu" w:hAnsi="Ubutnu"/>
+          <w:b/>
+          <w:bCs/>
+          <w:color w:val="auto"/>
+          <w:kern w:val="2"/>
+          <w:sz w:val="24"/>
+          <w:szCs w:val="24"/>
+          <w:lang w:val="es-ES" w:eastAsia="zh-CN" w:bidi="hi-IN"/>
+        </w:rPr>
+        <w:tab/>
+      </w:r>
+      <w:r>
+        <w:rPr>
+          <w:rFonts w:eastAsia="Noto Serif CJK SC" w:cs="Lohit Devanagari" w:ascii="Ubutnu" w:hAnsi="Ubutnu"/>
+          <w:b w:val="false"/>
+          <w:bCs w:val="false"/>
+          <w:color w:val="auto"/>
+          <w:kern w:val="2"/>
+          <w:sz w:val="24"/>
+          <w:szCs w:val="24"/>
+          <w:lang w:val="es-ES" w:eastAsia="zh-CN" w:bidi="hi-IN"/>
+        </w:rPr>
+        <w:t>Define las operaciones de generación y validación de usuario que serán empleadas por la clase responsable de las mismas.</w:t>
+      </w:r>
+    </w:p>
+    <w:p>
+      <w:pPr>
+        <w:pStyle w:val="Cuerpodetexto"/>
+        <w:spacing w:before="0" w:after="140"/>
+        <w:rPr>
+          <w:rFonts w:ascii="Ubutnu" w:hAnsi="Ubutnu" w:eastAsia="Noto Serif CJK SC" w:cs="Lohit Devanagari"/>
+          <w:b w:val="false"/>
+          <w:b w:val="false"/>
+          <w:bCs w:val="false"/>
+          <w:color w:val="auto"/>
+          <w:kern w:val="2"/>
+          <w:sz w:val="24"/>
+          <w:szCs w:val="24"/>
+          <w:lang w:val="es-ES" w:eastAsia="zh-CN" w:bidi="hi-IN"/>
+        </w:rPr>
+      </w:pPr>
+      <w:r>
+        <w:rPr>
+          <w:b/>
+          <w:bCs/>
+        </w:rPr>
+      </w:r>
+    </w:p>
+    <w:p>
+      <w:pPr>
+        <w:pStyle w:val="Cuerpodetexto"/>
+        <w:spacing w:before="0" w:after="140"/>
+        <w:rPr>
+          <w:b/>
+          <w:b/>
+          <w:bCs/>
+        </w:rPr>
+      </w:pPr>
+      <w:r>
+        <w:rPr>
+          <w:rFonts w:eastAsia="Noto Serif CJK SC" w:cs="Lohit Devanagari" w:ascii="Ubutnu" w:hAnsi="Ubutnu"/>
+          <w:b/>
+          <w:bCs/>
+          <w:color w:val="auto"/>
+          <w:kern w:val="2"/>
+          <w:sz w:val="24"/>
+          <w:szCs w:val="24"/>
+          <w:lang w:val="es-ES" w:eastAsia="zh-CN" w:bidi="hi-IN"/>
+        </w:rPr>
+        <w:t>- SecurityManager:</w:t>
+      </w:r>
+    </w:p>
+    <w:p>
+      <w:pPr>
+        <w:pStyle w:val="Cuerpodetexto"/>
+        <w:spacing w:before="0" w:after="140"/>
+        <w:rPr>
+          <w:rFonts w:ascii="Ubutnu" w:hAnsi="Ubutnu" w:eastAsia="Noto Serif CJK SC" w:cs="Lohit Devanagari"/>
+          <w:color w:val="auto"/>
+          <w:kern w:val="2"/>
+          <w:sz w:val="24"/>
+          <w:szCs w:val="24"/>
+          <w:lang w:val="es-ES" w:eastAsia="zh-CN" w:bidi="hi-IN"/>
+        </w:rPr>
+      </w:pPr>
+      <w:r>
+        <w:rPr>
+          <w:b/>
+          <w:bCs/>
+        </w:rPr>
+      </w:r>
+    </w:p>
+    <w:p>
+      <w:pPr>
+        <w:pStyle w:val="Cuerpodetexto"/>
+        <w:spacing w:before="0" w:after="140"/>
+        <w:rPr>
+          <w:b/>
+          <w:b/>
+          <w:bCs/>
+        </w:rPr>
+      </w:pPr>
+      <w:r>
+        <w:rPr>
+          <w:rFonts w:eastAsia="Noto Serif CJK SC" w:cs="Lohit Devanagari" w:ascii="Ubutnu" w:hAnsi="Ubutnu"/>
+          <w:b/>
+          <w:bCs/>
+          <w:color w:val="auto"/>
+          <w:kern w:val="2"/>
+          <w:sz w:val="24"/>
+          <w:szCs w:val="24"/>
+          <w:lang w:val="es-ES" w:eastAsia="zh-CN" w:bidi="hi-IN"/>
+        </w:rPr>
+        <w:tab/>
+      </w:r>
+      <w:r>
+        <w:rPr>
+          <w:rFonts w:eastAsia="Noto Serif CJK SC" w:cs="Lohit Devanagari" w:ascii="Ubutnu" w:hAnsi="Ubutnu"/>
+          <w:b w:val="false"/>
+          <w:bCs w:val="false"/>
+          <w:color w:val="auto"/>
+          <w:kern w:val="2"/>
+          <w:sz w:val="24"/>
+          <w:szCs w:val="24"/>
+          <w:lang w:val="es-ES" w:eastAsia="zh-CN" w:bidi="hi-IN"/>
+        </w:rPr>
+        <w:t>Compuesta por las anteriores y un DAO gestiona todas las operaciones de seguridad de la aplicación, desde la comprobación de la existencia de las tablas y su generación hasta la creación y validación de los usuarios delegando determinadas operaciones en sus clases componentes.</w:t>
+      </w:r>
+    </w:p>
+    <w:p>
+      <w:pPr>
+        <w:pStyle w:val="Cuerpodetexto"/>
+        <w:spacing w:before="0" w:after="140"/>
+        <w:rPr>
+          <w:rFonts w:ascii="Ubutnu" w:hAnsi="Ubutnu" w:eastAsia="Noto Serif CJK SC" w:cs="Lohit Devanagari"/>
+          <w:b w:val="false"/>
+          <w:b w:val="false"/>
+          <w:bCs w:val="false"/>
+          <w:color w:val="auto"/>
+          <w:kern w:val="2"/>
+          <w:sz w:val="24"/>
+          <w:szCs w:val="24"/>
+          <w:lang w:val="es-ES" w:eastAsia="zh-CN" w:bidi="hi-IN"/>
+        </w:rPr>
+      </w:pPr>
+      <w:r>
+        <w:rPr>
+          <w:b/>
+          <w:bCs/>
+        </w:rPr>
+      </w:r>
+    </w:p>
+    <w:p>
+      <w:pPr>
+        <w:pStyle w:val="Cuerpodetexto"/>
+        <w:spacing w:before="0" w:after="140"/>
+        <w:rPr>
+          <w:b/>
+          <w:b/>
+          <w:bCs/>
+        </w:rPr>
+      </w:pPr>
+      <w:r>
+        <w:rPr>
+          <w:rFonts w:eastAsia="Noto Serif CJK SC" w:cs="Lohit Devanagari" w:ascii="Ubutnu" w:hAnsi="Ubutnu"/>
+          <w:b w:val="false"/>
+          <w:bCs w:val="false"/>
+          <w:color w:val="auto"/>
+          <w:kern w:val="2"/>
+          <w:sz w:val="24"/>
+          <w:szCs w:val="24"/>
+          <w:lang w:val="es-ES" w:eastAsia="zh-CN" w:bidi="hi-IN"/>
+        </w:rPr>
+        <w:tab/>
+        <w:t>Realiza varios procesos. Una de sus propiedades lleva la cuenta del número de veces que las claves privadas y públicas de uso interno de la aplicación han sido empleadas persistiendo en disco duro esta misma propiedad que se carga desde el mismo al inicializarse la clase. Una vez alcanzado el número máximo desencadena el proceso de cambio de claves y de encriptación de toda la base de datos hacia las nuevas y su sustitución en el registro propio de la aplicación. También inserta nuevos usuarios tras encriptar sus datos y posteriormente los valida y recupera de base de datos las claves pública y privada que serán empleadas para la creación de nuevos usuarios.</w:t>
+      </w:r>
+    </w:p>
+    <w:p>
+      <w:pPr>
+        <w:pStyle w:val="Cuerpodetexto"/>
+        <w:spacing w:before="0" w:after="140"/>
+        <w:rPr>
+          <w:b/>
+          <w:b/>
+          <w:bCs/>
+        </w:rPr>
+      </w:pPr>
+      <w:r>
+        <w:rPr>
+          <w:rFonts w:eastAsia="Noto Serif CJK SC" w:cs="Lohit Devanagari" w:ascii="Ubutnu" w:hAnsi="Ubutnu"/>
+          <w:b/>
+          <w:bCs/>
+          <w:color w:val="auto"/>
+          <w:kern w:val="2"/>
+          <w:sz w:val="24"/>
+          <w:szCs w:val="24"/>
+          <w:lang w:val="es-ES" w:eastAsia="zh-CN" w:bidi="hi-IN"/>
+        </w:rPr>
+        <w:t>2.3.2.3 Security Controller</w:t>
+      </w:r>
+    </w:p>
+    <w:p>
+      <w:pPr>
+        <w:pStyle w:val="Cuerpodetexto"/>
+        <w:spacing w:before="0" w:after="140"/>
+        <w:rPr>
+          <w:rFonts w:ascii="Ubutnu" w:hAnsi="Ubutnu" w:eastAsia="Noto Serif CJK SC" w:cs="Lohit Devanagari"/>
+          <w:color w:val="auto"/>
+          <w:kern w:val="2"/>
+          <w:sz w:val="24"/>
+          <w:szCs w:val="24"/>
+          <w:lang w:val="es-ES" w:eastAsia="zh-CN" w:bidi="hi-IN"/>
+        </w:rPr>
+      </w:pPr>
+      <w:r>
+        <w:rPr>
+          <w:b/>
+          <w:bCs/>
+        </w:rPr>
+      </w:r>
+    </w:p>
+    <w:p>
+      <w:pPr>
+        <w:pStyle w:val="Cuerpodetexto"/>
+        <w:spacing w:before="0" w:after="140"/>
+        <w:rPr>
+          <w:b/>
+          <w:b/>
+          <w:bCs/>
+        </w:rPr>
+      </w:pPr>
+      <w:r>
+        <w:rPr>
+          <w:rFonts w:eastAsia="Noto Serif CJK SC" w:cs="Lohit Devanagari" w:ascii="Ubutnu" w:hAnsi="Ubutnu"/>
+          <w:b/>
+          <w:bCs/>
+          <w:color w:val="auto"/>
+          <w:kern w:val="2"/>
+          <w:sz w:val="24"/>
+          <w:szCs w:val="24"/>
+          <w:lang w:val="es-ES" w:eastAsia="zh-CN" w:bidi="hi-IN"/>
+        </w:rPr>
+        <w:tab/>
+      </w:r>
+      <w:r>
+        <w:rPr>
+          <w:rFonts w:eastAsia="Noto Serif CJK SC" w:cs="Lohit Devanagari" w:ascii="Ubutnu" w:hAnsi="Ubutnu"/>
+          <w:b w:val="false"/>
+          <w:bCs w:val="false"/>
+          <w:color w:val="auto"/>
+          <w:kern w:val="2"/>
+          <w:sz w:val="24"/>
+          <w:szCs w:val="24"/>
+          <w:lang w:val="es-ES" w:eastAsia="zh-CN" w:bidi="hi-IN"/>
+        </w:rPr>
+        <w:t>Se trata del controlador generado para gestionar las peticiones HTTP que recibirá la aplicación desde el exterior. El método Get suministra una clave pública con la que encriptar los datos sensibles de los nuevos usuarios y el método Post que recibe los usuarios que van a ser dados de alta o deben de validarse.</w:t>
+      </w:r>
+    </w:p>
+    <w:p>
+      <w:pPr>
+        <w:pStyle w:val="Cuerpodetexto"/>
+        <w:spacing w:before="0" w:after="140"/>
+        <w:rPr>
+          <w:rFonts w:ascii="Ubutnu" w:hAnsi="Ubutnu" w:eastAsia="Noto Serif CJK SC" w:cs="Lohit Devanagari"/>
+          <w:b w:val="false"/>
+          <w:b w:val="false"/>
+          <w:bCs w:val="false"/>
+          <w:color w:val="auto"/>
+          <w:kern w:val="2"/>
+          <w:sz w:val="24"/>
+          <w:szCs w:val="24"/>
+          <w:lang w:val="es-ES" w:eastAsia="zh-CN" w:bidi="hi-IN"/>
+        </w:rPr>
+      </w:pPr>
+      <w:r>
+        <w:rPr>
+          <w:b/>
+          <w:bCs/>
+        </w:rPr>
+      </w:r>
+    </w:p>
+    <w:p>
+      <w:pPr>
+        <w:pStyle w:val="Cuerpodetexto"/>
+        <w:spacing w:before="0" w:after="140"/>
+        <w:rPr>
+          <w:rFonts w:ascii="Ubutnu" w:hAnsi="Ubutnu" w:eastAsia="Noto Serif CJK SC" w:cs="Lohit Devanagari"/>
+          <w:b w:val="false"/>
+          <w:b w:val="false"/>
+          <w:bCs w:val="false"/>
+          <w:color w:val="auto"/>
+          <w:kern w:val="2"/>
+          <w:sz w:val="24"/>
+          <w:szCs w:val="24"/>
+          <w:lang w:val="es-ES" w:eastAsia="zh-CN" w:bidi="hi-IN"/>
+        </w:rPr>
+      </w:pPr>
+      <w:r>
+        <w:rPr>
+          <w:b/>
+          <w:bCs/>
+        </w:rPr>
+        <w:drawing>
+          <wp:anchor behindDoc="0" distT="0" distB="0" distL="0" distR="0" simplePos="0" locked="0" layoutInCell="1" allowOverlap="1" relativeHeight="10">
+            <wp:simplePos x="0" y="0"/>
+            <wp:positionH relativeFrom="column">
+              <wp:align>center</wp:align>
+            </wp:positionH>
+            <wp:positionV relativeFrom="paragraph">
+              <wp:posOffset>635</wp:posOffset>
+            </wp:positionV>
+            <wp:extent cx="2962275" cy="1428750"/>
+            <wp:effectExtent l="0" t="0" r="0" b="0"/>
+            <wp:wrapSquare wrapText="largest"/>
+            <wp:docPr id="9" name="Imagen9" descr=""/>
+            <wp:cNvGraphicFramePr>
+              <a:graphicFrameLocks xmlns:a="http://schemas.openxmlformats.org/drawingml/2006/main" noChangeAspect="1"/>
+            </wp:cNvGraphicFramePr>
+            <a:graphic xmlns:a="http://schemas.openxmlformats.org/drawingml/2006/main">
+              <a:graphicData uri="http://schemas.openxmlformats.org/drawingml/2006/picture">
+                <pic:pic xmlns:pic="http://schemas.openxmlformats.org/drawingml/2006/picture">
+                  <pic:nvPicPr>
+                    <pic:cNvPr id="9" name="Imagen9" descr=""/>
+                    <pic:cNvPicPr>
+                      <a:picLocks noChangeAspect="1" noChangeArrowheads="1"/>
+                    </pic:cNvPicPr>
+                  </pic:nvPicPr>
+                  <pic:blipFill>
+                    <a:blip r:embed="rId20"/>
+                    <a:stretch>
+                      <a:fillRect/>
+                    </a:stretch>
+                  </pic:blipFill>
+                  <pic:spPr bwMode="auto">
+                    <a:xfrm>
+                      <a:off x="0" y="0"/>
+                      <a:ext cx="2962275" cy="1428750"/>
                     </a:xfrm>
                     <a:prstGeom prst="rect">
                       <a:avLst/>

</xml_diff>